<commit_message>
Completed use case designs
</commit_message>
<xml_diff>
--- a/documents/Bao Cao Luan Van - Viet Danh - Hoang Phuong.docx
+++ b/documents/Bao Cao Luan Van - Viet Danh - Hoang Phuong.docx
@@ -4218,7 +4218,7 @@
         </w:rPr>
       </w:pPr>
       <w:r>
-        <w:object w:dxaOrig="15570" w:dyaOrig="12076">
+        <w:object w:dxaOrig="12361" w:dyaOrig="9661">
           <v:shapetype id="_x0000_t75" coordsize="21600,21600" o:spt="75" o:preferrelative="t" path="m@4@5l@4@11@9@11@9@5xe" filled="f" stroked="f">
             <v:stroke joinstyle="miter"/>
             <v:formulas>
@@ -4238,10 +4238,10 @@
             <v:path o:extrusionok="f" gradientshapeok="t" o:connecttype="rect"/>
             <o:lock v:ext="edit" aspectratio="t"/>
           </v:shapetype>
-          <v:shape id="_x0000_i1025" type="#_x0000_t75" style="width:439.15pt;height:340.75pt" o:ole="">
+          <v:shape id="_x0000_i1033" type="#_x0000_t75" style="width:439.15pt;height:342.9pt" o:ole="">
             <v:imagedata r:id="rId9" o:title=""/>
           </v:shape>
-          <o:OLEObject Type="Embed" ProgID="Visio.Drawing.15" ShapeID="_x0000_i1025" DrawAspect="Content" ObjectID="_1538487265" r:id="rId10"/>
+          <o:OLEObject Type="Embed" ProgID="Visio.Drawing.15" ShapeID="_x0000_i1033" DrawAspect="Content" ObjectID="_1538570340" r:id="rId10"/>
         </w:object>
       </w:r>
     </w:p>
@@ -4402,7 +4402,14 @@
               <w:rPr>
                 <w:lang w:val="en-US"/>
               </w:rPr>
-              <w:t>quyền vào quản lý CSDL.</w:t>
+              <w:t xml:space="preserve">quyền </w:t>
+            </w:r>
+            <w:r>
+              <w:rPr>
+                <w:lang w:val="en-US"/>
+              </w:rPr>
+              <w:lastRenderedPageBreak/>
+              <w:t>vào quản lý CSDL.</w:t>
             </w:r>
           </w:p>
         </w:tc>
@@ -5016,7 +5023,13 @@
               <w:rPr>
                 <w:lang w:val="en-US"/>
               </w:rPr>
-              <w:t>Gửi bài viết kinh nghiệm</w:t>
+              <w:t>Quản lý bài</w:t>
+            </w:r>
+            <w:r>
+              <w:rPr>
+                <w:lang w:val="en-US"/>
+              </w:rPr>
+              <w:t xml:space="preserve"> viết kinh nghiệm</w:t>
             </w:r>
           </w:p>
         </w:tc>
@@ -5033,21 +5046,9 @@
             <w:r>
               <w:rPr>
                 <w:color w:val="000000"/>
-              </w:rPr>
-              <w:t xml:space="preserve">Người dùng gửi </w:t>
-            </w:r>
-            <w:r>
-              <w:rPr>
-                <w:color w:val="000000"/>
-                <w:lang w:val="en-US"/>
-              </w:rPr>
-              <w:t>bài viết chia sẻ kinh nghiệm học tiếng Anh</w:t>
-            </w:r>
-            <w:r>
-              <w:rPr>
-                <w:color w:val="000000"/>
-              </w:rPr>
-              <w:t xml:space="preserve"> để quản trị viên xem xét và cho phép đăng bài lên hệ thống</w:t>
+                <w:lang w:val="en-US"/>
+              </w:rPr>
+              <w:t>Người dùng có thể thêm, sửa, xóa hoặc xem danh sách bài viết kinh nghiệm.</w:t>
             </w:r>
           </w:p>
         </w:tc>
@@ -5085,7 +5086,7 @@
               <w:rPr>
                 <w:lang w:val="en-US"/>
               </w:rPr>
-              <w:t>Bình luận bài viết kinh nghiệm</w:t>
+              <w:t>Xem học liệu</w:t>
             </w:r>
           </w:p>
         </w:tc>
@@ -5103,7 +5104,7 @@
               <w:rPr>
                 <w:lang w:val="en-US"/>
               </w:rPr>
-              <w:t>Thành viên có thể thể hiện sự quan tâm của mình đến bài viết bằng cách bình luận bài viết.</w:t>
+              <w:t>Thành viên xem nội dung của học liệu để bổ sung thêm kiến thức tiếng Anh của mình.</w:t>
             </w:r>
           </w:p>
         </w:tc>
@@ -5142,7 +5143,7 @@
               <w:rPr>
                 <w:lang w:val="en-US"/>
               </w:rPr>
-              <w:t>Xem học liệu</w:t>
+              <w:t>Quản lý tài khoản</w:t>
             </w:r>
           </w:p>
         </w:tc>
@@ -5160,7 +5161,7 @@
               <w:rPr>
                 <w:lang w:val="en-US"/>
               </w:rPr>
-              <w:t>Thành viên xem nội dung của học liệu để bổ sung thêm kiến thức tiếng Anh của mình.</w:t>
+              <w:t>Chỉnh sửa thông tin cá nhân của thành viên, quản lý các tài nguyên liên quan đến tài khoản.</w:t>
             </w:r>
           </w:p>
         </w:tc>
@@ -5198,7 +5199,7 @@
               <w:rPr>
                 <w:lang w:val="en-US"/>
               </w:rPr>
-              <w:t>Quản lý tài khoản</w:t>
+              <w:t>Luyện phát âm</w:t>
             </w:r>
           </w:p>
         </w:tc>
@@ -5216,7 +5217,7 @@
               <w:rPr>
                 <w:lang w:val="en-US"/>
               </w:rPr>
-              <w:t>Chỉnh sửa thông tin cá nhân của thành viên, quản lý các tài nguyên liên quan đến tài khoản.</w:t>
+              <w:t>Thành viên tự luyện phát âm của mình thông qua công cụ nhận diện giọng nói của hệ thống.</w:t>
             </w:r>
           </w:p>
         </w:tc>
@@ -5254,7 +5255,7 @@
               <w:rPr>
                 <w:lang w:val="en-US"/>
               </w:rPr>
-              <w:t>Luyện phát âm</w:t>
+              <w:t>Vào lớp học</w:t>
             </w:r>
           </w:p>
         </w:tc>
@@ -5272,7 +5273,7 @@
               <w:rPr>
                 <w:lang w:val="en-US"/>
               </w:rPr>
-              <w:t>Thành viên tự luyện phát âm của mình thông qua công cụ nhận diện giọng nói của hệ thống.</w:t>
+              <w:t>Thành viên vào lớp để bắt đầu tiết học.</w:t>
             </w:r>
           </w:p>
         </w:tc>
@@ -5310,7 +5311,13 @@
               <w:rPr>
                 <w:lang w:val="en-US"/>
               </w:rPr>
-              <w:t>Vào lớp học</w:t>
+              <w:t>Quản lý</w:t>
+            </w:r>
+            <w:r>
+              <w:rPr>
+                <w:lang w:val="en-US"/>
+              </w:rPr>
+              <w:t xml:space="preserve"> thông tin đánh giá học viên</w:t>
             </w:r>
           </w:p>
         </w:tc>
@@ -5328,7 +5335,7 @@
               <w:rPr>
                 <w:lang w:val="en-US"/>
               </w:rPr>
-              <w:t>Thành viên vào lớp để bắt đầu tiết học.</w:t>
+              <w:t>Giáo viên và học viên có thể xem lại các đánh giá mà giáo viên dành cho học sau mỗi buổi học.</w:t>
             </w:r>
           </w:p>
         </w:tc>
@@ -5366,7 +5373,7 @@
               <w:rPr>
                 <w:lang w:val="en-US"/>
               </w:rPr>
-              <w:t>Xem danh sách học viên đã dạy</w:t>
+              <w:t>Quản lý học liệu</w:t>
             </w:r>
           </w:p>
         </w:tc>
@@ -5384,7 +5391,7 @@
               <w:rPr>
                 <w:lang w:val="en-US"/>
               </w:rPr>
-              <w:t>Xem lịch sử chi tiết các học viên đã dạy.</w:t>
+              <w:t>Quản lý các thông tin học liệu và các tài nguyên liêu quan.</w:t>
             </w:r>
           </w:p>
         </w:tc>
@@ -5404,7 +5411,13 @@
               <w:rPr>
                 <w:lang w:val="en-US"/>
               </w:rPr>
-              <w:t>10</w:t>
+              <w:t>1</w:t>
+            </w:r>
+            <w:r>
+              <w:rPr>
+                <w:lang w:val="en-US"/>
+              </w:rPr>
+              <w:t>0</w:t>
             </w:r>
           </w:p>
         </w:tc>
@@ -5422,7 +5435,13 @@
               <w:rPr>
                 <w:lang w:val="en-US"/>
               </w:rPr>
-              <w:t>Xem thông tin đánh giá học viên</w:t>
+              <w:t xml:space="preserve">Kiểm duyệt </w:t>
+            </w:r>
+            <w:r>
+              <w:rPr>
+                <w:lang w:val="en-US"/>
+              </w:rPr>
+              <w:t>thông tin</w:t>
             </w:r>
           </w:p>
         </w:tc>
@@ -5440,7 +5459,19 @@
               <w:rPr>
                 <w:lang w:val="en-US"/>
               </w:rPr>
-              <w:t>Giáo viên xem lịch sử chi tiết đánh giá học viên đã dạy.</w:t>
+              <w:t>Kiểm duyệt bài viết</w:t>
+            </w:r>
+            <w:r>
+              <w:rPr>
+                <w:lang w:val="en-US"/>
+              </w:rPr>
+              <w:t>, học liệu</w:t>
+            </w:r>
+            <w:r>
+              <w:rPr>
+                <w:lang w:val="en-US"/>
+              </w:rPr>
+              <w:t xml:space="preserve"> trước khi cho hiển thị lên trang web.</w:t>
             </w:r>
           </w:p>
         </w:tc>
@@ -5460,7 +5491,13 @@
               <w:rPr>
                 <w:lang w:val="en-US"/>
               </w:rPr>
-              <w:t>11</w:t>
+              <w:t>1</w:t>
+            </w:r>
+            <w:r>
+              <w:rPr>
+                <w:lang w:val="en-US"/>
+              </w:rPr>
+              <w:t>1</w:t>
             </w:r>
           </w:p>
         </w:tc>
@@ -5478,7 +5515,7 @@
               <w:rPr>
                 <w:lang w:val="en-US"/>
               </w:rPr>
-              <w:t>Quản lý học liệu</w:t>
+              <w:t>Quản lý phân quyền</w:t>
             </w:r>
           </w:p>
         </w:tc>
@@ -5496,7 +5533,25 @@
               <w:rPr>
                 <w:lang w:val="en-US"/>
               </w:rPr>
-              <w:t>Quản lý các thông tin học liệu và các tài nguyên liêu quan.</w:t>
+              <w:t>Chỉnh sửa, quản lý mức độ truy cập của</w:t>
+            </w:r>
+            <w:r>
+              <w:rPr>
+                <w:lang w:val="en-US"/>
+              </w:rPr>
+              <w:t xml:space="preserve"> </w:t>
+            </w:r>
+            <w:r>
+              <w:rPr>
+                <w:lang w:val="en-US"/>
+              </w:rPr>
+              <w:t>nhóm người dùng</w:t>
+            </w:r>
+            <w:r>
+              <w:rPr>
+                <w:lang w:val="en-US"/>
+              </w:rPr>
+              <w:t>.</w:t>
             </w:r>
           </w:p>
         </w:tc>
@@ -5516,7 +5571,13 @@
               <w:rPr>
                 <w:lang w:val="en-US"/>
               </w:rPr>
-              <w:t>12</w:t>
+              <w:t>1</w:t>
+            </w:r>
+            <w:r>
+              <w:rPr>
+                <w:lang w:val="en-US"/>
+              </w:rPr>
+              <w:t>2</w:t>
             </w:r>
           </w:p>
         </w:tc>
@@ -5534,7 +5595,7 @@
               <w:rPr>
                 <w:lang w:val="en-US"/>
               </w:rPr>
-              <w:t>Kiểm duyệt bài viết</w:t>
+              <w:t>Đăng nhập</w:t>
             </w:r>
           </w:p>
         </w:tc>
@@ -5552,7 +5613,120 @@
               <w:rPr>
                 <w:lang w:val="en-US"/>
               </w:rPr>
-              <w:t>Kiểm duyệt bài viết trước khi cho hiển thị lên trang web.</w:t>
+              <w:t>Đăng nhập vào hệ thống</w:t>
+            </w:r>
+          </w:p>
+        </w:tc>
+      </w:tr>
+    </w:tbl>
+    <w:p>
+      <w:pPr>
+        <w:rPr>
+          <w:lang w:val="en-US"/>
+        </w:rPr>
+      </w:pPr>
+    </w:p>
+    <w:p>
+      <w:pPr>
+        <w:pStyle w:val="Heading3"/>
+        <w:rPr>
+          <w:lang w:val="en-US"/>
+        </w:rPr>
+      </w:pPr>
+      <w:r>
+        <w:rPr>
+          <w:lang w:val="en-US"/>
+        </w:rPr>
+        <w:t>Đặc tả các Use – case chi tiết</w:t>
+      </w:r>
+    </w:p>
+    <w:p>
+      <w:pPr>
+        <w:pStyle w:val="Heading4"/>
+        <w:rPr>
+          <w:lang w:val="en-US"/>
+        </w:rPr>
+      </w:pPr>
+      <w:r>
+        <w:rPr>
+          <w:lang w:val="en-US"/>
+        </w:rPr>
+        <w:t>Xem bài viết kinh nghiệm</w:t>
+      </w:r>
+    </w:p>
+    <w:p>
+      <w:pPr>
+        <w:rPr>
+          <w:lang w:val="en-US"/>
+        </w:rPr>
+      </w:pPr>
+      <w:r>
+        <w:object w:dxaOrig="9376" w:dyaOrig="3271">
+          <v:shape id="_x0000_i1032" type="#_x0000_t75" style="width:439.15pt;height:153.25pt" o:ole="">
+            <v:imagedata r:id="rId11" o:title=""/>
+          </v:shape>
+          <o:OLEObject Type="Embed" ProgID="Visio.Drawing.15" ShapeID="_x0000_i1032" DrawAspect="Content" ObjectID="_1538570341" r:id="rId12"/>
+        </w:object>
+      </w:r>
+    </w:p>
+    <w:p>
+      <w:pPr>
+        <w:rPr>
+          <w:lang w:val="en-US"/>
+        </w:rPr>
+      </w:pPr>
+      <w:r>
+        <w:rPr>
+          <w:lang w:val="en-US"/>
+        </w:rPr>
+        <w:t>Mô tả:</w:t>
+      </w:r>
+    </w:p>
+    <w:tbl>
+      <w:tblPr>
+        <w:tblStyle w:val="TableGrid"/>
+        <w:tblW w:w="0" w:type="auto"/>
+        <w:tblLook w:val="04A0" w:firstRow="1" w:lastRow="0" w:firstColumn="1" w:lastColumn="0" w:noHBand="0" w:noVBand="1"/>
+      </w:tblPr>
+      <w:tblGrid>
+        <w:gridCol w:w="2548"/>
+        <w:gridCol w:w="5776"/>
+      </w:tblGrid>
+      <w:tr>
+        <w:tc>
+          <w:tcPr>
+            <w:tcW w:w="2548" w:type="dxa"/>
+          </w:tcPr>
+          <w:p>
+            <w:pPr>
+              <w:rPr>
+                <w:lang w:val="en-US"/>
+              </w:rPr>
+            </w:pPr>
+            <w:r>
+              <w:rPr>
+                <w:lang w:val="en-US"/>
+              </w:rPr>
+              <w:lastRenderedPageBreak/>
+              <w:t>Tên</w:t>
+            </w:r>
+          </w:p>
+        </w:tc>
+        <w:tc>
+          <w:tcPr>
+            <w:tcW w:w="5776" w:type="dxa"/>
+          </w:tcPr>
+          <w:p>
+            <w:pPr>
+              <w:rPr>
+                <w:lang w:val="en-US"/>
+              </w:rPr>
+            </w:pPr>
+            <w:r>
+              <w:rPr>
+                <w:lang w:val="en-US"/>
+              </w:rPr>
+              <w:t>Ý nghĩa</w:t>
             </w:r>
           </w:p>
         </w:tc>
@@ -5560,24 +5734,6 @@
       <w:tr>
         <w:tc>
           <w:tcPr>
-            <w:tcW w:w="679" w:type="dxa"/>
-          </w:tcPr>
-          <w:p>
-            <w:pPr>
-              <w:rPr>
-                <w:lang w:val="en-US"/>
-              </w:rPr>
-            </w:pPr>
-            <w:r>
-              <w:rPr>
-                <w:lang w:val="en-US"/>
-              </w:rPr>
-              <w:t>13</w:t>
-            </w:r>
-          </w:p>
-        </w:tc>
-        <w:tc>
-          <w:tcPr>
             <w:tcW w:w="2548" w:type="dxa"/>
           </w:tcPr>
           <w:p>
@@ -5590,7 +5746,7 @@
               <w:rPr>
                 <w:lang w:val="en-US"/>
               </w:rPr>
-              <w:t>Kiểm duyệt tài liệu</w:t>
+              <w:t>Xem chi tiết bài viết kinh nghiệm</w:t>
             </w:r>
           </w:p>
         </w:tc>
@@ -5608,7 +5764,7 @@
               <w:rPr>
                 <w:lang w:val="en-US"/>
               </w:rPr>
-              <w:t>Kiểm duyệt tài liệu trước khi cho hiển thị lên trang web.</w:t>
+              <w:t>Xem chi tiết nội dung bài viết chia sẻ kinh nghiệm học tiếng Anh và các thông tin liên quan để rút kết kinh nghiệm cho bản thân.</w:t>
             </w:r>
           </w:p>
         </w:tc>
@@ -5616,24 +5772,6 @@
       <w:tr>
         <w:tc>
           <w:tcPr>
-            <w:tcW w:w="679" w:type="dxa"/>
-          </w:tcPr>
-          <w:p>
-            <w:pPr>
-              <w:rPr>
-                <w:lang w:val="en-US"/>
-              </w:rPr>
-            </w:pPr>
-            <w:r>
-              <w:rPr>
-                <w:lang w:val="en-US"/>
-              </w:rPr>
-              <w:t>14</w:t>
-            </w:r>
-          </w:p>
-        </w:tc>
-        <w:tc>
-          <w:tcPr>
             <w:tcW w:w="2548" w:type="dxa"/>
           </w:tcPr>
           <w:p>
@@ -5646,7 +5784,7 @@
               <w:rPr>
                 <w:lang w:val="en-US"/>
               </w:rPr>
-              <w:t>Quản lý bài viết kinh nghiệm</w:t>
+              <w:t>Tìm kiếm bài viết bằng từ khóa</w:t>
             </w:r>
           </w:p>
         </w:tc>
@@ -5664,7 +5802,7 @@
               <w:rPr>
                 <w:lang w:val="en-US"/>
               </w:rPr>
-              <w:t>Quản lý các bài viết chi sẻ kinh nghiệm và thông tin liên quan.</w:t>
+              <w:t>Tìm kiếm bài viết bằng từ khóa để nhanh chóng xem được bài viết mình muốn. Từ khóa là tên bài viết.</w:t>
             </w:r>
           </w:p>
         </w:tc>
@@ -5672,24 +5810,6 @@
       <w:tr>
         <w:tc>
           <w:tcPr>
-            <w:tcW w:w="679" w:type="dxa"/>
-          </w:tcPr>
-          <w:p>
-            <w:pPr>
-              <w:rPr>
-                <w:lang w:val="en-US"/>
-              </w:rPr>
-            </w:pPr>
-            <w:r>
-              <w:rPr>
-                <w:lang w:val="en-US"/>
-              </w:rPr>
-              <w:t>15</w:t>
-            </w:r>
-          </w:p>
-        </w:tc>
-        <w:tc>
-          <w:tcPr>
             <w:tcW w:w="2548" w:type="dxa"/>
           </w:tcPr>
           <w:p>
@@ -5702,7 +5822,7 @@
               <w:rPr>
                 <w:lang w:val="en-US"/>
               </w:rPr>
-              <w:t>Quản lý phân quyền</w:t>
+              <w:t>Bình luận bài viết</w:t>
             </w:r>
           </w:p>
         </w:tc>
@@ -5720,81 +5840,7 @@
               <w:rPr>
                 <w:lang w:val="en-US"/>
               </w:rPr>
-              <w:t>Chỉnh sửa, quản lý mức độ truy cập của</w:t>
-            </w:r>
-            <w:r>
-              <w:rPr>
-                <w:lang w:val="en-US"/>
-              </w:rPr>
-              <w:t xml:space="preserve"> </w:t>
-            </w:r>
-            <w:r>
-              <w:rPr>
-                <w:lang w:val="en-US"/>
-              </w:rPr>
-              <w:t>nhóm người dùng</w:t>
-            </w:r>
-            <w:r>
-              <w:rPr>
-                <w:lang w:val="en-US"/>
-              </w:rPr>
-              <w:t>.</w:t>
-            </w:r>
-          </w:p>
-        </w:tc>
-      </w:tr>
-      <w:tr>
-        <w:tc>
-          <w:tcPr>
-            <w:tcW w:w="679" w:type="dxa"/>
-          </w:tcPr>
-          <w:p>
-            <w:pPr>
-              <w:rPr>
-                <w:lang w:val="en-US"/>
-              </w:rPr>
-            </w:pPr>
-            <w:r>
-              <w:rPr>
-                <w:lang w:val="en-US"/>
-              </w:rPr>
-              <w:t>16</w:t>
-            </w:r>
-          </w:p>
-        </w:tc>
-        <w:tc>
-          <w:tcPr>
-            <w:tcW w:w="2548" w:type="dxa"/>
-          </w:tcPr>
-          <w:p>
-            <w:pPr>
-              <w:rPr>
-                <w:lang w:val="en-US"/>
-              </w:rPr>
-            </w:pPr>
-            <w:r>
-              <w:rPr>
-                <w:lang w:val="en-US"/>
-              </w:rPr>
-              <w:t>Đăng nhập</w:t>
-            </w:r>
-          </w:p>
-        </w:tc>
-        <w:tc>
-          <w:tcPr>
-            <w:tcW w:w="5776" w:type="dxa"/>
-          </w:tcPr>
-          <w:p>
-            <w:pPr>
-              <w:rPr>
-                <w:lang w:val="en-US"/>
-              </w:rPr>
-            </w:pPr>
-            <w:r>
-              <w:rPr>
-                <w:lang w:val="en-US"/>
-              </w:rPr>
-              <w:t>Đăng nhập vào hệ thống</w:t>
+              <w:t>Người dùng thể hiện sự quan tâm của mình đến bài viết, các thông tin liên quan bằng cách bình luận ở dưới mỗi bài viết. Tính năng này yêu cầu phải đăng nhập Facebook mới dùng được.</w:t>
             </w:r>
           </w:p>
         </w:tc>
@@ -5809,21 +5855,6 @@
     </w:p>
     <w:p>
       <w:pPr>
-        <w:pStyle w:val="Heading3"/>
-        <w:rPr>
-          <w:lang w:val="en-US"/>
-        </w:rPr>
-      </w:pPr>
-      <w:r>
-        <w:rPr>
-          <w:lang w:val="en-US"/>
-        </w:rPr>
-        <w:lastRenderedPageBreak/>
-        <w:t>Đặc tả các Use – case chi tiết</w:t>
-      </w:r>
-    </w:p>
-    <w:p>
-      <w:pPr>
         <w:pStyle w:val="Heading4"/>
         <w:rPr>
           <w:lang w:val="en-US"/>
@@ -5833,21 +5864,21 @@
         <w:rPr>
           <w:lang w:val="en-US"/>
         </w:rPr>
-        <w:t>Xem bài viết kinh nghiệm</w:t>
-      </w:r>
-    </w:p>
-    <w:p>
-      <w:pPr>
-        <w:rPr>
-          <w:lang w:val="en-US"/>
-        </w:rPr>
-      </w:pPr>
-      <w:r>
-        <w:object w:dxaOrig="8146" w:dyaOrig="3376">
-          <v:shape id="_x0000_i1026" type="#_x0000_t75" style="width:407.05pt;height:168.95pt" o:ole="">
-            <v:imagedata r:id="rId11" o:title=""/>
+        <w:t>Đăng ký tài khoản</w:t>
+      </w:r>
+    </w:p>
+    <w:p>
+      <w:pPr>
+        <w:rPr>
+          <w:lang w:val="en-US"/>
+        </w:rPr>
+      </w:pPr>
+      <w:r>
+        <w:object w:dxaOrig="7291" w:dyaOrig="2506">
+          <v:shape id="_x0000_i1025" type="#_x0000_t75" style="width:364.3pt;height:125.45pt" o:ole="">
+            <v:imagedata r:id="rId13" o:title=""/>
           </v:shape>
-          <o:OLEObject Type="Embed" ProgID="Visio.Drawing.15" ShapeID="_x0000_i1026" DrawAspect="Content" ObjectID="_1538487266" r:id="rId12"/>
+          <o:OLEObject Type="Embed" ProgID="Visio.Drawing.15" ShapeID="_x0000_i1025" DrawAspect="Content" ObjectID="_1538570342" r:id="rId14"/>
         </w:object>
       </w:r>
     </w:p>
@@ -5964,19 +5995,7 @@
               <w:rPr>
                 <w:lang w:val="en-US"/>
               </w:rPr>
-              <w:t xml:space="preserve">Xem </w:t>
-            </w:r>
-            <w:r>
-              <w:rPr>
-                <w:lang w:val="en-US"/>
-              </w:rPr>
-              <w:t xml:space="preserve">chi tiết </w:t>
-            </w:r>
-            <w:r>
-              <w:rPr>
-                <w:lang w:val="en-US"/>
-              </w:rPr>
-              <w:t>bài viết kinh nghiệm</w:t>
+              <w:t>Đăng ký thủ công</w:t>
             </w:r>
           </w:p>
         </w:tc>
@@ -5994,19 +6013,7 @@
               <w:rPr>
                 <w:lang w:val="en-US"/>
               </w:rPr>
-              <w:t xml:space="preserve">Xem </w:t>
-            </w:r>
-            <w:r>
-              <w:rPr>
-                <w:lang w:val="en-US"/>
-              </w:rPr>
-              <w:t xml:space="preserve">chi tiết nội dung </w:t>
-            </w:r>
-            <w:r>
-              <w:rPr>
-                <w:lang w:val="en-US"/>
-              </w:rPr>
-              <w:t>bài viết chia sẻ kinh nghiệm học tiếng Anh và các thông tin liên quan để rút kết kinh nghiệm cho bản thân.</w:t>
+              <w:t>Người dùng nhập các thông tin cần thiết để có thể làm thành viên của hệ thống.</w:t>
             </w:r>
           </w:p>
         </w:tc>
@@ -6044,13 +6051,7 @@
               <w:rPr>
                 <w:lang w:val="en-US"/>
               </w:rPr>
-              <w:t>Tìm kiếm</w:t>
-            </w:r>
-            <w:r>
-              <w:rPr>
-                <w:lang w:val="en-US"/>
-              </w:rPr>
-              <w:t xml:space="preserve"> bài viết bằng từ khóa</w:t>
+              <w:t>Đăng ký bằng tài khoản Facebook</w:t>
             </w:r>
           </w:p>
         </w:tc>
@@ -6068,63 +6069,7 @@
               <w:rPr>
                 <w:lang w:val="en-US"/>
               </w:rPr>
-              <w:t>Tìm kiếm bài viết bằng từ khóa để nhanh chóng xem được bài viết mình muốn. Từ khóa là tên bài viết.</w:t>
-            </w:r>
-          </w:p>
-        </w:tc>
-      </w:tr>
-      <w:tr>
-        <w:tc>
-          <w:tcPr>
-            <w:tcW w:w="679" w:type="dxa"/>
-          </w:tcPr>
-          <w:p>
-            <w:pPr>
-              <w:rPr>
-                <w:lang w:val="en-US"/>
-              </w:rPr>
-            </w:pPr>
-            <w:r>
-              <w:rPr>
-                <w:lang w:val="en-US"/>
-              </w:rPr>
-              <w:t>3</w:t>
-            </w:r>
-          </w:p>
-        </w:tc>
-        <w:tc>
-          <w:tcPr>
-            <w:tcW w:w="2548" w:type="dxa"/>
-          </w:tcPr>
-          <w:p>
-            <w:pPr>
-              <w:rPr>
-                <w:lang w:val="en-US"/>
-              </w:rPr>
-            </w:pPr>
-            <w:r>
-              <w:rPr>
-                <w:lang w:val="en-US"/>
-              </w:rPr>
-              <w:t>Bình luận bài viết</w:t>
-            </w:r>
-          </w:p>
-        </w:tc>
-        <w:tc>
-          <w:tcPr>
-            <w:tcW w:w="5776" w:type="dxa"/>
-          </w:tcPr>
-          <w:p>
-            <w:pPr>
-              <w:rPr>
-                <w:lang w:val="en-US"/>
-              </w:rPr>
-            </w:pPr>
-            <w:r>
-              <w:rPr>
-                <w:lang w:val="en-US"/>
-              </w:rPr>
-              <w:t>Người dùng thể hiện sự quan tâm của mình đến bài viết, các thông tin liên quan bằng cách bình luận ở dưới mỗi bài viết. Tính năng này yêu cầu phải đăng nhập Facebook mới dùng được.</w:t>
+              <w:t>Người dùng có thể đăng ký nhanh bằng tài khoản Facebook hiện tại của mình.</w:t>
             </w:r>
           </w:p>
         </w:tc>
@@ -6149,21 +6094,27 @@
           <w:lang w:val="en-US"/>
         </w:rPr>
         <w:lastRenderedPageBreak/>
-        <w:t>Đăng ký tài khoản</w:t>
-      </w:r>
-    </w:p>
-    <w:p>
-      <w:pPr>
-        <w:rPr>
-          <w:lang w:val="en-US"/>
-        </w:rPr>
-      </w:pPr>
-      <w:r>
-        <w:object w:dxaOrig="7291" w:dyaOrig="2506">
-          <v:shape id="_x0000_i1029" type="#_x0000_t75" style="width:364.3pt;height:125.45pt" o:ole="">
-            <v:imagedata r:id="rId13" o:title=""/>
+        <w:t>Quản lý</w:t>
+      </w:r>
+      <w:r>
+        <w:rPr>
+          <w:lang w:val="en-US"/>
+        </w:rPr>
+        <w:t xml:space="preserve"> bài viết kinh nghiệm</w:t>
+      </w:r>
+    </w:p>
+    <w:p>
+      <w:pPr>
+        <w:rPr>
+          <w:lang w:val="en-US"/>
+        </w:rPr>
+      </w:pPr>
+      <w:r>
+        <w:object w:dxaOrig="7906" w:dyaOrig="4996">
+          <v:shape id="_x0000_i1026" type="#_x0000_t75" style="width:395.65pt;height:249.5pt" o:ole="">
+            <v:imagedata r:id="rId15" o:title=""/>
           </v:shape>
-          <o:OLEObject Type="Embed" ProgID="Visio.Drawing.15" ShapeID="_x0000_i1029" DrawAspect="Content" ObjectID="_1538487267" r:id="rId14"/>
+          <o:OLEObject Type="Embed" ProgID="Visio.Drawing.15" ShapeID="_x0000_i1026" DrawAspect="Content" ObjectID="_1538570343" r:id="rId16"/>
         </w:object>
       </w:r>
     </w:p>
@@ -6280,7 +6231,7 @@
               <w:rPr>
                 <w:lang w:val="en-US"/>
               </w:rPr>
-              <w:t>Đăng ký thủ công</w:t>
+              <w:t>Xem danh sách bài viết</w:t>
             </w:r>
           </w:p>
         </w:tc>
@@ -6298,7 +6249,7 @@
               <w:rPr>
                 <w:lang w:val="en-US"/>
               </w:rPr>
-              <w:t>Người dùng nhập các thông tin cần thiết để có thể làm thành viên của hệ thống.</w:t>
+              <w:t>Người dùng có thể xem danh sách bài viết hiện có của mình</w:t>
             </w:r>
           </w:p>
         </w:tc>
@@ -6336,7 +6287,7 @@
               <w:rPr>
                 <w:lang w:val="en-US"/>
               </w:rPr>
-              <w:t>Đăng ký bằng tài khoản Facebook</w:t>
+              <w:t>Thêm bài viết kinh nghiệm</w:t>
             </w:r>
           </w:p>
         </w:tc>
@@ -6354,7 +6305,119 @@
               <w:rPr>
                 <w:lang w:val="en-US"/>
               </w:rPr>
-              <w:t>Người dùng có thể đăng ký nhanh bằng tài khoản Facebook hiện tại của mình.</w:t>
+              <w:t>Người dùng tiến hành soạn bài viết và lưu lại trong danh sách bài viết của mình. Bài viết sẽ chưa được hiển thị lên hệ thống nếu chưa được quản lý chấp nhận và có thể bị xóa bởi quản lý.</w:t>
+            </w:r>
+          </w:p>
+        </w:tc>
+      </w:tr>
+      <w:tr>
+        <w:tc>
+          <w:tcPr>
+            <w:tcW w:w="679" w:type="dxa"/>
+          </w:tcPr>
+          <w:p>
+            <w:pPr>
+              <w:rPr>
+                <w:lang w:val="en-US"/>
+              </w:rPr>
+            </w:pPr>
+            <w:r>
+              <w:rPr>
+                <w:lang w:val="en-US"/>
+              </w:rPr>
+              <w:t>3</w:t>
+            </w:r>
+          </w:p>
+        </w:tc>
+        <w:tc>
+          <w:tcPr>
+            <w:tcW w:w="2548" w:type="dxa"/>
+          </w:tcPr>
+          <w:p>
+            <w:pPr>
+              <w:rPr>
+                <w:lang w:val="en-US"/>
+              </w:rPr>
+            </w:pPr>
+            <w:r>
+              <w:rPr>
+                <w:lang w:val="en-US"/>
+              </w:rPr>
+              <w:t>Sửa bài viết kinh nghiệm</w:t>
+            </w:r>
+          </w:p>
+        </w:tc>
+        <w:tc>
+          <w:tcPr>
+            <w:tcW w:w="5776" w:type="dxa"/>
+          </w:tcPr>
+          <w:p>
+            <w:pPr>
+              <w:rPr>
+                <w:lang w:val="en-US"/>
+              </w:rPr>
+            </w:pPr>
+            <w:r>
+              <w:rPr>
+                <w:lang w:val="en-US"/>
+              </w:rPr>
+              <w:t>Sửa nội dung bài viết kinh nghiệm.</w:t>
+            </w:r>
+          </w:p>
+        </w:tc>
+      </w:tr>
+      <w:tr>
+        <w:tc>
+          <w:tcPr>
+            <w:tcW w:w="679" w:type="dxa"/>
+          </w:tcPr>
+          <w:p>
+            <w:pPr>
+              <w:rPr>
+                <w:lang w:val="en-US"/>
+              </w:rPr>
+            </w:pPr>
+            <w:r>
+              <w:rPr>
+                <w:lang w:val="en-US"/>
+              </w:rPr>
+              <w:t>4</w:t>
+            </w:r>
+          </w:p>
+        </w:tc>
+        <w:tc>
+          <w:tcPr>
+            <w:tcW w:w="2548" w:type="dxa"/>
+          </w:tcPr>
+          <w:p>
+            <w:pPr>
+              <w:rPr>
+                <w:lang w:val="en-US"/>
+              </w:rPr>
+            </w:pPr>
+            <w:r>
+              <w:rPr>
+                <w:lang w:val="en-US"/>
+              </w:rPr>
+              <w:t>Xóa bài viết kinh nghiệm</w:t>
+            </w:r>
+          </w:p>
+        </w:tc>
+        <w:tc>
+          <w:tcPr>
+            <w:tcW w:w="5776" w:type="dxa"/>
+          </w:tcPr>
+          <w:p>
+            <w:pPr>
+              <w:rPr>
+                <w:lang w:val="en-US"/>
+              </w:rPr>
+            </w:pPr>
+            <w:r>
+              <w:rPr>
+                <w:lang w:val="en-US"/>
+              </w:rPr>
+              <w:t>Xóa bài viết kinh nghiệm khỏi danh sách.</w:t>
             </w:r>
           </w:p>
         </w:tc>
@@ -6378,27 +6441,1644 @@
         <w:rPr>
           <w:lang w:val="en-US"/>
         </w:rPr>
+        <w:lastRenderedPageBreak/>
+        <w:t>Quản lý tài khoản</w:t>
+      </w:r>
+    </w:p>
+    <w:p>
+      <w:pPr>
+        <w:rPr>
+          <w:lang w:val="en-US"/>
+        </w:rPr>
+      </w:pPr>
+      <w:r>
+        <w:object w:dxaOrig="8716" w:dyaOrig="4246">
+          <v:shape id="_x0000_i1034" type="#_x0000_t75" style="width:435.55pt;height:212.45pt" o:ole="">
+            <v:imagedata r:id="rId17" o:title=""/>
+          </v:shape>
+          <o:OLEObject Type="Embed" ProgID="Visio.Drawing.15" ShapeID="_x0000_i1034" DrawAspect="Content" ObjectID="_1538570344" r:id="rId18"/>
+        </w:object>
+      </w:r>
+    </w:p>
+    <w:p>
+      <w:pPr>
+        <w:rPr>
+          <w:lang w:val="en-US"/>
+        </w:rPr>
+      </w:pPr>
+      <w:r>
+        <w:rPr>
+          <w:lang w:val="en-US"/>
+        </w:rPr>
+        <w:t>Mô tả:</w:t>
+      </w:r>
+    </w:p>
+    <w:p>
+      <w:pPr>
+        <w:rPr>
+          <w:lang w:val="en-US"/>
+        </w:rPr>
+      </w:pPr>
+    </w:p>
+    <w:tbl>
+      <w:tblPr>
+        <w:tblStyle w:val="TableGrid"/>
+        <w:tblW w:w="0" w:type="auto"/>
+        <w:tblLook w:val="04A0" w:firstRow="1" w:lastRow="0" w:firstColumn="1" w:lastColumn="0" w:noHBand="0" w:noVBand="1"/>
+      </w:tblPr>
+      <w:tblGrid>
+        <w:gridCol w:w="679"/>
+        <w:gridCol w:w="2831"/>
+        <w:gridCol w:w="5493"/>
+      </w:tblGrid>
+      <w:tr>
+        <w:tc>
+          <w:tcPr>
+            <w:tcW w:w="679" w:type="dxa"/>
+          </w:tcPr>
+          <w:p>
+            <w:pPr>
+              <w:rPr>
+                <w:lang w:val="en-US"/>
+              </w:rPr>
+            </w:pPr>
+            <w:r>
+              <w:rPr>
+                <w:lang w:val="en-US"/>
+              </w:rPr>
+              <w:t>STT</w:t>
+            </w:r>
+          </w:p>
+        </w:tc>
+        <w:tc>
+          <w:tcPr>
+            <w:tcW w:w="2831" w:type="dxa"/>
+          </w:tcPr>
+          <w:p>
+            <w:pPr>
+              <w:rPr>
+                <w:lang w:val="en-US"/>
+              </w:rPr>
+            </w:pPr>
+            <w:r>
+              <w:rPr>
+                <w:lang w:val="en-US"/>
+              </w:rPr>
+              <w:t>Tên</w:t>
+            </w:r>
+          </w:p>
+        </w:tc>
+        <w:tc>
+          <w:tcPr>
+            <w:tcW w:w="5493" w:type="dxa"/>
+          </w:tcPr>
+          <w:p>
+            <w:pPr>
+              <w:rPr>
+                <w:lang w:val="en-US"/>
+              </w:rPr>
+            </w:pPr>
+            <w:r>
+              <w:rPr>
+                <w:lang w:val="en-US"/>
+              </w:rPr>
+              <w:t>Ý nghĩa</w:t>
+            </w:r>
+          </w:p>
+        </w:tc>
+      </w:tr>
+      <w:tr>
+        <w:tc>
+          <w:tcPr>
+            <w:tcW w:w="679" w:type="dxa"/>
+          </w:tcPr>
+          <w:p>
+            <w:pPr>
+              <w:rPr>
+                <w:lang w:val="en-US"/>
+              </w:rPr>
+            </w:pPr>
+            <w:r>
+              <w:rPr>
+                <w:lang w:val="en-US"/>
+              </w:rPr>
+              <w:t>1</w:t>
+            </w:r>
+          </w:p>
+        </w:tc>
+        <w:tc>
+          <w:tcPr>
+            <w:tcW w:w="2831" w:type="dxa"/>
+          </w:tcPr>
+          <w:p>
+            <w:pPr>
+              <w:rPr>
+                <w:lang w:val="en-US"/>
+              </w:rPr>
+            </w:pPr>
+            <w:r>
+              <w:rPr>
+                <w:lang w:val="en-US"/>
+              </w:rPr>
+              <w:t>Chỉnh sửa thông tin cá nhân</w:t>
+            </w:r>
+          </w:p>
+        </w:tc>
+        <w:tc>
+          <w:tcPr>
+            <w:tcW w:w="5493" w:type="dxa"/>
+          </w:tcPr>
+          <w:p>
+            <w:pPr>
+              <w:rPr>
+                <w:lang w:val="en-US"/>
+              </w:rPr>
+            </w:pPr>
+            <w:r>
+              <w:rPr>
+                <w:lang w:val="en-US"/>
+              </w:rPr>
+              <w:t>Người dùng chỉnh sửa và lưu lại thông tin cá nhân của mình vào hệ thống khi cần.</w:t>
+            </w:r>
+          </w:p>
+        </w:tc>
+      </w:tr>
+      <w:tr>
+        <w:tc>
+          <w:tcPr>
+            <w:tcW w:w="679" w:type="dxa"/>
+          </w:tcPr>
+          <w:p>
+            <w:pPr>
+              <w:rPr>
+                <w:lang w:val="en-US"/>
+              </w:rPr>
+            </w:pPr>
+            <w:r>
+              <w:rPr>
+                <w:lang w:val="en-US"/>
+              </w:rPr>
+              <w:t>2</w:t>
+            </w:r>
+          </w:p>
+        </w:tc>
+        <w:tc>
+          <w:tcPr>
+            <w:tcW w:w="2831" w:type="dxa"/>
+          </w:tcPr>
+          <w:p>
+            <w:pPr>
+              <w:rPr>
+                <w:lang w:val="en-US"/>
+              </w:rPr>
+            </w:pPr>
+            <w:r>
+              <w:rPr>
+                <w:lang w:val="en-US"/>
+              </w:rPr>
+              <w:t>Hiển thị danh sách học liệu của bạn</w:t>
+            </w:r>
+          </w:p>
+        </w:tc>
+        <w:tc>
+          <w:tcPr>
+            <w:tcW w:w="5493" w:type="dxa"/>
+          </w:tcPr>
+          <w:p>
+            <w:pPr>
+              <w:rPr>
+                <w:lang w:val="en-US"/>
+              </w:rPr>
+            </w:pPr>
+            <w:r>
+              <w:rPr>
+                <w:lang w:val="en-US"/>
+              </w:rPr>
+              <w:t>Danh sách học liệu của bạn là các học liệu mà người dùng đã xem qua. Hiển thị danh sách học liệu của bạn giúp người dùng có thể tìm lại học liệu dễ dàng.</w:t>
+            </w:r>
+          </w:p>
+        </w:tc>
+      </w:tr>
+      <w:tr>
+        <w:tc>
+          <w:tcPr>
+            <w:tcW w:w="679" w:type="dxa"/>
+          </w:tcPr>
+          <w:p>
+            <w:pPr>
+              <w:rPr>
+                <w:lang w:val="en-US"/>
+              </w:rPr>
+            </w:pPr>
+            <w:r>
+              <w:rPr>
+                <w:lang w:val="en-US"/>
+              </w:rPr>
+              <w:t>3</w:t>
+            </w:r>
+          </w:p>
+        </w:tc>
+        <w:tc>
+          <w:tcPr>
+            <w:tcW w:w="2831" w:type="dxa"/>
+          </w:tcPr>
+          <w:p>
+            <w:pPr>
+              <w:rPr>
+                <w:lang w:val="en-US"/>
+              </w:rPr>
+            </w:pPr>
+            <w:r>
+              <w:rPr>
+                <w:lang w:val="en-US"/>
+              </w:rPr>
+              <w:t>Hiển thị danh sách đánh giá của giáo viên</w:t>
+            </w:r>
+          </w:p>
+        </w:tc>
+        <w:tc>
+          <w:tcPr>
+            <w:tcW w:w="5493" w:type="dxa"/>
+          </w:tcPr>
+          <w:p>
+            <w:pPr>
+              <w:rPr>
+                <w:lang w:val="en-US"/>
+              </w:rPr>
+            </w:pPr>
+            <w:r>
+              <w:rPr>
+                <w:lang w:val="en-US"/>
+              </w:rPr>
+              <w:t>Giúp người dùng xem lại những những đánh giáo viên dành cho mình qua các buổi học. Qua đó khắc phục những điểm còn thiếu sót.</w:t>
+            </w:r>
+          </w:p>
+        </w:tc>
+      </w:tr>
+      <w:tr>
+        <w:tc>
+          <w:tcPr>
+            <w:tcW w:w="679" w:type="dxa"/>
+          </w:tcPr>
+          <w:p>
+            <w:pPr>
+              <w:rPr>
+                <w:lang w:val="en-US"/>
+              </w:rPr>
+            </w:pPr>
+            <w:r>
+              <w:rPr>
+                <w:lang w:val="en-US"/>
+              </w:rPr>
+              <w:t>4</w:t>
+            </w:r>
+          </w:p>
+        </w:tc>
+        <w:tc>
+          <w:tcPr>
+            <w:tcW w:w="2831" w:type="dxa"/>
+          </w:tcPr>
+          <w:p>
+            <w:pPr>
+              <w:rPr>
+                <w:lang w:val="en-US"/>
+              </w:rPr>
+            </w:pPr>
+            <w:r>
+              <w:rPr>
+                <w:lang w:val="en-US"/>
+              </w:rPr>
+              <w:t>Quản lý điểm tự luyện phát âm</w:t>
+            </w:r>
+          </w:p>
+        </w:tc>
+        <w:tc>
+          <w:tcPr>
+            <w:tcW w:w="5493" w:type="dxa"/>
+          </w:tcPr>
+          <w:p>
+            <w:pPr>
+              <w:rPr>
+                <w:lang w:val="en-US"/>
+              </w:rPr>
+            </w:pPr>
+            <w:r>
+              <w:rPr>
+                <w:lang w:val="en-US"/>
+              </w:rPr>
+              <w:t>Điểm tự luyện phát âm sẽ được cộng tự động khi người dùng thực hiện tự luyện phát âm cùng hệ thống.</w:t>
+            </w:r>
+          </w:p>
+        </w:tc>
+      </w:tr>
+    </w:tbl>
+    <w:p>
+      <w:pPr>
+        <w:rPr>
+          <w:lang w:val="en-US"/>
+        </w:rPr>
+      </w:pPr>
+    </w:p>
+    <w:p>
+      <w:pPr>
+        <w:pStyle w:val="Heading4"/>
+        <w:rPr>
+          <w:lang w:val="en-US"/>
+        </w:rPr>
+      </w:pPr>
+      <w:r>
+        <w:rPr>
+          <w:lang w:val="en-US"/>
+        </w:rPr>
+        <w:lastRenderedPageBreak/>
+        <w:t>Luyện phát âm</w:t>
+      </w:r>
+    </w:p>
+    <w:p>
+      <w:pPr>
+        <w:rPr>
+          <w:lang w:val="en-US"/>
+        </w:rPr>
+      </w:pPr>
+      <w:r>
+        <w:object w:dxaOrig="8536" w:dyaOrig="4996">
+          <v:shape id="_x0000_i1035" type="#_x0000_t75" style="width:427pt;height:249.5pt" o:ole="">
+            <v:imagedata r:id="rId19" o:title=""/>
+          </v:shape>
+          <o:OLEObject Type="Embed" ProgID="Visio.Drawing.15" ShapeID="_x0000_i1035" DrawAspect="Content" ObjectID="_1538570345" r:id="rId20"/>
+        </w:object>
+      </w:r>
+    </w:p>
+    <w:p>
+      <w:pPr>
+        <w:rPr>
+          <w:lang w:val="en-US"/>
+        </w:rPr>
+      </w:pPr>
+      <w:r>
+        <w:rPr>
+          <w:lang w:val="en-US"/>
+        </w:rPr>
+        <w:t>Mô tả:</w:t>
+      </w:r>
+    </w:p>
+    <w:tbl>
+      <w:tblPr>
+        <w:tblStyle w:val="TableGrid"/>
+        <w:tblW w:w="0" w:type="auto"/>
+        <w:tblLook w:val="04A0" w:firstRow="1" w:lastRow="0" w:firstColumn="1" w:lastColumn="0" w:noHBand="0" w:noVBand="1"/>
+      </w:tblPr>
+      <w:tblGrid>
+        <w:gridCol w:w="2831"/>
+        <w:gridCol w:w="5493"/>
+      </w:tblGrid>
+      <w:tr>
+        <w:tc>
+          <w:tcPr>
+            <w:tcW w:w="2831" w:type="dxa"/>
+          </w:tcPr>
+          <w:p>
+            <w:pPr>
+              <w:rPr>
+                <w:lang w:val="en-US"/>
+              </w:rPr>
+            </w:pPr>
+            <w:r>
+              <w:rPr>
+                <w:lang w:val="en-US"/>
+              </w:rPr>
+              <w:t>Tên</w:t>
+            </w:r>
+          </w:p>
+        </w:tc>
+        <w:tc>
+          <w:tcPr>
+            <w:tcW w:w="5493" w:type="dxa"/>
+          </w:tcPr>
+          <w:p>
+            <w:pPr>
+              <w:rPr>
+                <w:lang w:val="en-US"/>
+              </w:rPr>
+            </w:pPr>
+            <w:r>
+              <w:rPr>
+                <w:lang w:val="en-US"/>
+              </w:rPr>
+              <w:t>Ý nghĩa</w:t>
+            </w:r>
+          </w:p>
+        </w:tc>
+      </w:tr>
+      <w:tr>
+        <w:tc>
+          <w:tcPr>
+            <w:tcW w:w="2831" w:type="dxa"/>
+          </w:tcPr>
+          <w:p>
+            <w:pPr>
+              <w:rPr>
+                <w:lang w:val="en-US"/>
+              </w:rPr>
+            </w:pPr>
+            <w:r>
+              <w:rPr>
+                <w:lang w:val="en-US"/>
+              </w:rPr>
+              <w:t>Luyện phát âm</w:t>
+            </w:r>
+          </w:p>
+        </w:tc>
+        <w:tc>
+          <w:tcPr>
+            <w:tcW w:w="5493" w:type="dxa"/>
+          </w:tcPr>
+          <w:p>
+            <w:pPr>
+              <w:rPr>
+                <w:lang w:val="en-US"/>
+              </w:rPr>
+            </w:pPr>
+            <w:r>
+              <w:rPr>
+                <w:lang w:val="en-US"/>
+              </w:rPr>
+              <w:t>Người dùng đăng nhập hệ thống để sử dụng tính năng này.</w:t>
+            </w:r>
+          </w:p>
+        </w:tc>
+      </w:tr>
+      <w:tr>
+        <w:tc>
+          <w:tcPr>
+            <w:tcW w:w="2831" w:type="dxa"/>
+          </w:tcPr>
+          <w:p>
+            <w:pPr>
+              <w:rPr>
+                <w:lang w:val="en-US"/>
+              </w:rPr>
+            </w:pPr>
+            <w:r>
+              <w:rPr>
+                <w:lang w:val="en-US"/>
+              </w:rPr>
+              <w:t>Nhận diện đọc đúng từ</w:t>
+            </w:r>
+          </w:p>
+        </w:tc>
+        <w:tc>
+          <w:tcPr>
+            <w:tcW w:w="5493" w:type="dxa"/>
+          </w:tcPr>
+          <w:p>
+            <w:pPr>
+              <w:rPr>
+                <w:lang w:val="en-US"/>
+              </w:rPr>
+            </w:pPr>
+            <w:r>
+              <w:rPr>
+                <w:lang w:val="en-US"/>
+              </w:rPr>
+              <w:t>Người dùng đọc câu tiếng Anh được yêu cầu. Hệ thống sẽ nhận diện xem người dùng có đọc đúng những từ được yêu cầu trong câu đó không.</w:t>
+            </w:r>
+          </w:p>
+        </w:tc>
+      </w:tr>
+      <w:tr>
+        <w:tc>
+          <w:tcPr>
+            <w:tcW w:w="2831" w:type="dxa"/>
+          </w:tcPr>
+          <w:p>
+            <w:pPr>
+              <w:rPr>
+                <w:lang w:val="en-US"/>
+              </w:rPr>
+            </w:pPr>
+            <w:r>
+              <w:rPr>
+                <w:lang w:val="en-US"/>
+              </w:rPr>
+              <w:t>Nhận diện nhấn âm</w:t>
+            </w:r>
+          </w:p>
+        </w:tc>
+        <w:tc>
+          <w:tcPr>
+            <w:tcW w:w="5493" w:type="dxa"/>
+          </w:tcPr>
+          <w:p>
+            <w:pPr>
+              <w:rPr>
+                <w:lang w:val="en-US"/>
+              </w:rPr>
+            </w:pPr>
+            <w:r>
+              <w:rPr>
+                <w:lang w:val="en-US"/>
+              </w:rPr>
+              <w:t>Người dùng đọc một từ tiếng Anh. Hệ thống nhận diện xem người dùng đã nhấn đúng trọng âm của từ hay chưa.</w:t>
+            </w:r>
+          </w:p>
+        </w:tc>
+      </w:tr>
+      <w:tr>
+        <w:tc>
+          <w:tcPr>
+            <w:tcW w:w="2831" w:type="dxa"/>
+          </w:tcPr>
+          <w:p>
+            <w:pPr>
+              <w:rPr>
+                <w:lang w:val="en-US"/>
+              </w:rPr>
+            </w:pPr>
+            <w:r>
+              <w:rPr>
+                <w:lang w:val="en-US"/>
+              </w:rPr>
+              <w:t>Nhận diện đọc đúng âm từ khóa</w:t>
+            </w:r>
+          </w:p>
+        </w:tc>
+        <w:tc>
+          <w:tcPr>
+            <w:tcW w:w="5493" w:type="dxa"/>
+          </w:tcPr>
+          <w:p>
+            <w:pPr>
+              <w:rPr>
+                <w:lang w:val="en-US"/>
+              </w:rPr>
+            </w:pPr>
+            <w:r>
+              <w:rPr>
+                <w:lang w:val="en-US"/>
+              </w:rPr>
+              <w:t>Hệ thống đưa ra từ khóa và chỉ định âm cần đọc đúng. Người dùng phải đọc đúng này mới được cộng điểm.</w:t>
+            </w:r>
+          </w:p>
+        </w:tc>
+      </w:tr>
+      <w:tr>
+        <w:tc>
+          <w:tcPr>
+            <w:tcW w:w="2831" w:type="dxa"/>
+          </w:tcPr>
+          <w:p>
+            <w:pPr>
+              <w:rPr>
+                <w:lang w:val="en-US"/>
+              </w:rPr>
+            </w:pPr>
+            <w:r>
+              <w:rPr>
+                <w:lang w:val="en-US"/>
+              </w:rPr>
+              <w:t xml:space="preserve">Nhận diện đọc đúng âm </w:t>
+            </w:r>
+            <w:r>
+              <w:rPr>
+                <w:lang w:val="en-US"/>
+              </w:rPr>
+              <w:lastRenderedPageBreak/>
+              <w:t>điệu trong câu</w:t>
+            </w:r>
+          </w:p>
+        </w:tc>
+        <w:tc>
+          <w:tcPr>
+            <w:tcW w:w="5493" w:type="dxa"/>
+          </w:tcPr>
+          <w:p>
+            <w:pPr>
+              <w:rPr>
+                <w:lang w:val="en-US"/>
+              </w:rPr>
+            </w:pPr>
+            <w:r>
+              <w:rPr>
+                <w:lang w:val="en-US"/>
+              </w:rPr>
+              <w:lastRenderedPageBreak/>
+              <w:t xml:space="preserve">Hệ thống sẽ nhận diện âm điệu của người đọc </w:t>
+            </w:r>
+            <w:r>
+              <w:rPr>
+                <w:lang w:val="en-US"/>
+              </w:rPr>
+              <w:lastRenderedPageBreak/>
+              <w:t>trong câu. Người dùng phải đọc đúng âm điệu của câu mới được cộng điểm.</w:t>
+            </w:r>
+          </w:p>
+        </w:tc>
+      </w:tr>
+      <w:tr>
+        <w:tc>
+          <w:tcPr>
+            <w:tcW w:w="2831" w:type="dxa"/>
+          </w:tcPr>
+          <w:p>
+            <w:pPr>
+              <w:rPr>
+                <w:lang w:val="en-US"/>
+              </w:rPr>
+            </w:pPr>
+            <w:r>
+              <w:rPr>
+                <w:lang w:val="en-US"/>
+              </w:rPr>
+              <w:lastRenderedPageBreak/>
+              <w:t>Cộng điểm rèn luyện quá trình</w:t>
+            </w:r>
+          </w:p>
+        </w:tc>
+        <w:tc>
+          <w:tcPr>
+            <w:tcW w:w="5493" w:type="dxa"/>
+          </w:tcPr>
+          <w:p>
+            <w:pPr>
+              <w:rPr>
+                <w:lang w:val="en-US"/>
+              </w:rPr>
+            </w:pPr>
+            <w:r>
+              <w:rPr>
+                <w:lang w:val="en-US"/>
+              </w:rPr>
+              <w:t>Người dùng vượt qua các bài phát âm của hệ thống sẽ được cộng điểm tích lũy.</w:t>
+            </w:r>
+            <w:bookmarkStart w:id="1" w:name="_GoBack"/>
+            <w:bookmarkEnd w:id="1"/>
+          </w:p>
+        </w:tc>
+      </w:tr>
+    </w:tbl>
+    <w:p>
+      <w:pPr>
+        <w:rPr>
+          <w:lang w:val="en-US"/>
+        </w:rPr>
+      </w:pPr>
+    </w:p>
+    <w:p>
+      <w:pPr>
+        <w:pStyle w:val="Heading4"/>
+        <w:rPr>
+          <w:lang w:val="en-US"/>
+        </w:rPr>
+      </w:pPr>
+      <w:r>
+        <w:rPr>
+          <w:lang w:val="en-US"/>
+        </w:rPr>
+        <w:t>Vào lớp học</w:t>
+      </w:r>
+    </w:p>
+    <w:p>
+      <w:pPr>
+        <w:rPr>
+          <w:lang w:val="en-US"/>
+        </w:rPr>
+      </w:pPr>
+      <w:r>
+        <w:object w:dxaOrig="12991" w:dyaOrig="7921">
+          <v:shape id="_x0000_i1030" type="#_x0000_t75" style="width:439.15pt;height:268.05pt" o:ole="">
+            <v:imagedata r:id="rId21" o:title=""/>
+          </v:shape>
+          <o:OLEObject Type="Embed" ProgID="Visio.Drawing.15" ShapeID="_x0000_i1030" DrawAspect="Content" ObjectID="_1538570346" r:id="rId22"/>
+        </w:object>
+      </w:r>
+    </w:p>
+    <w:p>
+      <w:pPr>
+        <w:rPr>
+          <w:lang w:val="en-US"/>
+        </w:rPr>
+      </w:pPr>
+      <w:r>
+        <w:rPr>
+          <w:lang w:val="en-US"/>
+        </w:rPr>
+        <w:t>Mô tả:</w:t>
+      </w:r>
+    </w:p>
+    <w:tbl>
+      <w:tblPr>
+        <w:tblStyle w:val="TableGrid"/>
+        <w:tblW w:w="0" w:type="auto"/>
+        <w:tblLook w:val="04A0" w:firstRow="1" w:lastRow="0" w:firstColumn="1" w:lastColumn="0" w:noHBand="0" w:noVBand="1"/>
+      </w:tblPr>
+      <w:tblGrid>
+        <w:gridCol w:w="679"/>
+        <w:gridCol w:w="2831"/>
+        <w:gridCol w:w="5493"/>
+      </w:tblGrid>
+      <w:tr>
+        <w:tc>
+          <w:tcPr>
+            <w:tcW w:w="679" w:type="dxa"/>
+          </w:tcPr>
+          <w:p>
+            <w:pPr>
+              <w:rPr>
+                <w:lang w:val="en-US"/>
+              </w:rPr>
+            </w:pPr>
+            <w:r>
+              <w:rPr>
+                <w:lang w:val="en-US"/>
+              </w:rPr>
+              <w:t>STT</w:t>
+            </w:r>
+          </w:p>
+        </w:tc>
+        <w:tc>
+          <w:tcPr>
+            <w:tcW w:w="2831" w:type="dxa"/>
+          </w:tcPr>
+          <w:p>
+            <w:pPr>
+              <w:rPr>
+                <w:lang w:val="en-US"/>
+              </w:rPr>
+            </w:pPr>
+            <w:r>
+              <w:rPr>
+                <w:lang w:val="en-US"/>
+              </w:rPr>
+              <w:t>Tên</w:t>
+            </w:r>
+          </w:p>
+        </w:tc>
+        <w:tc>
+          <w:tcPr>
+            <w:tcW w:w="5493" w:type="dxa"/>
+          </w:tcPr>
+          <w:p>
+            <w:pPr>
+              <w:rPr>
+                <w:lang w:val="en-US"/>
+              </w:rPr>
+            </w:pPr>
+            <w:r>
+              <w:rPr>
+                <w:lang w:val="en-US"/>
+              </w:rPr>
+              <w:t>Ý nghĩa</w:t>
+            </w:r>
+          </w:p>
+        </w:tc>
+      </w:tr>
+      <w:tr>
+        <w:tc>
+          <w:tcPr>
+            <w:tcW w:w="679" w:type="dxa"/>
+          </w:tcPr>
+          <w:p>
+            <w:pPr>
+              <w:rPr>
+                <w:lang w:val="en-US"/>
+              </w:rPr>
+            </w:pPr>
+            <w:r>
+              <w:rPr>
+                <w:lang w:val="en-US"/>
+              </w:rPr>
+              <w:t>1</w:t>
+            </w:r>
+          </w:p>
+        </w:tc>
+        <w:tc>
+          <w:tcPr>
+            <w:tcW w:w="2831" w:type="dxa"/>
+          </w:tcPr>
+          <w:p>
+            <w:pPr>
+              <w:rPr>
+                <w:lang w:val="en-US"/>
+              </w:rPr>
+            </w:pPr>
+            <w:r>
+              <w:rPr>
+                <w:lang w:val="en-US"/>
+              </w:rPr>
+              <w:t>Gọi thoại (audio, video)</w:t>
+            </w:r>
+          </w:p>
+        </w:tc>
+        <w:tc>
+          <w:tcPr>
+            <w:tcW w:w="5493" w:type="dxa"/>
+          </w:tcPr>
+          <w:p>
+            <w:pPr>
+              <w:rPr>
+                <w:lang w:val="en-US"/>
+              </w:rPr>
+            </w:pPr>
+            <w:r>
+              <w:rPr>
+                <w:lang w:val="en-US"/>
+              </w:rPr>
+              <w:t>Gọi thoại giúp người dùng có thể nói chuyện và nhìn thấy webcame của người khác trong lớp học.</w:t>
+            </w:r>
+          </w:p>
+        </w:tc>
+      </w:tr>
+      <w:tr>
+        <w:tc>
+          <w:tcPr>
+            <w:tcW w:w="679" w:type="dxa"/>
+          </w:tcPr>
+          <w:p>
+            <w:pPr>
+              <w:rPr>
+                <w:lang w:val="en-US"/>
+              </w:rPr>
+            </w:pPr>
+            <w:r>
+              <w:rPr>
+                <w:lang w:val="en-US"/>
+              </w:rPr>
+              <w:t>2</w:t>
+            </w:r>
+          </w:p>
+        </w:tc>
+        <w:tc>
+          <w:tcPr>
+            <w:tcW w:w="2831" w:type="dxa"/>
+          </w:tcPr>
+          <w:p>
+            <w:pPr>
+              <w:rPr>
+                <w:lang w:val="en-US"/>
+              </w:rPr>
+            </w:pPr>
+            <w:r>
+              <w:rPr>
+                <w:lang w:val="en-US"/>
+              </w:rPr>
+              <w:t>Thuyết trình</w:t>
+            </w:r>
+          </w:p>
+        </w:tc>
+        <w:tc>
+          <w:tcPr>
+            <w:tcW w:w="5493" w:type="dxa"/>
+          </w:tcPr>
+          <w:p>
+            <w:pPr>
+              <w:rPr>
+                <w:lang w:val="en-US"/>
+              </w:rPr>
+            </w:pPr>
+            <w:r>
+              <w:rPr>
+                <w:lang w:val="en-US"/>
+              </w:rPr>
+              <w:t xml:space="preserve">Giáo viên là người có quyền thuyết trình cao nhất. Tệp thuyết trình được trình chiếu trên một khung chung, người có thể thuyết trình và phối hợp các công cụ hỗ trợ như vẽ hình cơ bản, xem video, </w:t>
+            </w:r>
+            <w:r>
+              <w:rPr>
+                <w:lang w:val="en-US"/>
+              </w:rPr>
+              <w:lastRenderedPageBreak/>
+              <w:t>nghe audio giúp cho buổi thuyết trình đạt hiệu quả cao nhất. Mọi trong lớp học đều có thể nghe, thấy và tương tác với người thuyết trình và những người khác.</w:t>
+            </w:r>
+          </w:p>
+        </w:tc>
+      </w:tr>
+      <w:tr>
+        <w:tc>
+          <w:tcPr>
+            <w:tcW w:w="679" w:type="dxa"/>
+          </w:tcPr>
+          <w:p>
+            <w:pPr>
+              <w:rPr>
+                <w:lang w:val="en-US"/>
+              </w:rPr>
+            </w:pPr>
+            <w:r>
+              <w:rPr>
+                <w:lang w:val="en-US"/>
+              </w:rPr>
+              <w:lastRenderedPageBreak/>
+              <w:t>3</w:t>
+            </w:r>
+          </w:p>
+        </w:tc>
+        <w:tc>
+          <w:tcPr>
+            <w:tcW w:w="2831" w:type="dxa"/>
+          </w:tcPr>
+          <w:p>
+            <w:pPr>
+              <w:rPr>
+                <w:lang w:val="en-US"/>
+              </w:rPr>
+            </w:pPr>
+            <w:r>
+              <w:rPr>
+                <w:lang w:val="en-US"/>
+              </w:rPr>
+              <w:t>Vẽ hình cơ bản</w:t>
+            </w:r>
+          </w:p>
+        </w:tc>
+        <w:tc>
+          <w:tcPr>
+            <w:tcW w:w="5493" w:type="dxa"/>
+          </w:tcPr>
+          <w:p>
+            <w:pPr>
+              <w:rPr>
+                <w:lang w:val="en-US"/>
+              </w:rPr>
+            </w:pPr>
+            <w:r>
+              <w:rPr>
+                <w:lang w:val="en-US"/>
+              </w:rPr>
+              <w:t>Người thuyết trình có thể vẽ một số hình cơ bản (hình vuông, tròn, tam giác, hình tự do, đoạn thẳng) lên bài thuyết trình, giúp cho người xem chú ý hơn và biết được người thuyết trình đang nói về vấn đề gì.</w:t>
+            </w:r>
+          </w:p>
+        </w:tc>
+      </w:tr>
+      <w:tr>
+        <w:tc>
+          <w:tcPr>
+            <w:tcW w:w="679" w:type="dxa"/>
+          </w:tcPr>
+          <w:p>
+            <w:pPr>
+              <w:rPr>
+                <w:lang w:val="en-US"/>
+              </w:rPr>
+            </w:pPr>
+            <w:r>
+              <w:rPr>
+                <w:lang w:val="en-US"/>
+              </w:rPr>
+              <w:t>4</w:t>
+            </w:r>
+          </w:p>
+        </w:tc>
+        <w:tc>
+          <w:tcPr>
+            <w:tcW w:w="2831" w:type="dxa"/>
+          </w:tcPr>
+          <w:p>
+            <w:pPr>
+              <w:rPr>
+                <w:lang w:val="en-US"/>
+              </w:rPr>
+            </w:pPr>
+            <w:r>
+              <w:rPr>
+                <w:lang w:val="en-US"/>
+              </w:rPr>
+              <w:t>Tải lên tệp trình chiếu</w:t>
+            </w:r>
+          </w:p>
+        </w:tc>
+        <w:tc>
+          <w:tcPr>
+            <w:tcW w:w="5493" w:type="dxa"/>
+          </w:tcPr>
+          <w:p>
+            <w:pPr>
+              <w:rPr>
+                <w:lang w:val="en-US"/>
+              </w:rPr>
+            </w:pPr>
+            <w:r>
+              <w:rPr>
+                <w:lang w:val="en-US"/>
+              </w:rPr>
+              <w:t>Người dùng tải lên tệp trình chiếu mới để chuẩn bị chuẩn bị thuyết trình.</w:t>
+            </w:r>
+          </w:p>
+        </w:tc>
+      </w:tr>
+      <w:tr>
+        <w:tc>
+          <w:tcPr>
+            <w:tcW w:w="679" w:type="dxa"/>
+          </w:tcPr>
+          <w:p>
+            <w:pPr>
+              <w:rPr>
+                <w:lang w:val="en-US"/>
+              </w:rPr>
+            </w:pPr>
+            <w:r>
+              <w:rPr>
+                <w:lang w:val="en-US"/>
+              </w:rPr>
+              <w:t>5</w:t>
+            </w:r>
+          </w:p>
+        </w:tc>
+        <w:tc>
+          <w:tcPr>
+            <w:tcW w:w="2831" w:type="dxa"/>
+          </w:tcPr>
+          <w:p>
+            <w:pPr>
+              <w:rPr>
+                <w:lang w:val="en-US"/>
+              </w:rPr>
+            </w:pPr>
+            <w:r>
+              <w:rPr>
+                <w:lang w:val="en-US"/>
+              </w:rPr>
+              <w:t>Thay đổi tệp trình chiếu</w:t>
+            </w:r>
+          </w:p>
+        </w:tc>
+        <w:tc>
+          <w:tcPr>
+            <w:tcW w:w="5493" w:type="dxa"/>
+          </w:tcPr>
+          <w:p>
+            <w:pPr>
+              <w:rPr>
+                <w:lang w:val="en-US"/>
+              </w:rPr>
+            </w:pPr>
+            <w:r>
+              <w:rPr>
+                <w:lang w:val="en-US"/>
+              </w:rPr>
+              <w:t>Trong khi thuyết trình, người dùng muốn chuyển sang tệp trình chiếu khác thì sử dụng tính năng thay đổi tệp trình chiếu.</w:t>
+            </w:r>
+          </w:p>
+        </w:tc>
+      </w:tr>
+      <w:tr>
+        <w:tc>
+          <w:tcPr>
+            <w:tcW w:w="679" w:type="dxa"/>
+          </w:tcPr>
+          <w:p>
+            <w:pPr>
+              <w:rPr>
+                <w:lang w:val="en-US"/>
+              </w:rPr>
+            </w:pPr>
+            <w:r>
+              <w:rPr>
+                <w:lang w:val="en-US"/>
+              </w:rPr>
+              <w:t>6</w:t>
+            </w:r>
+          </w:p>
+        </w:tc>
+        <w:tc>
+          <w:tcPr>
+            <w:tcW w:w="2831" w:type="dxa"/>
+          </w:tcPr>
+          <w:p>
+            <w:pPr>
+              <w:rPr>
+                <w:lang w:val="en-US"/>
+              </w:rPr>
+            </w:pPr>
+            <w:r>
+              <w:rPr>
+                <w:lang w:val="en-US"/>
+              </w:rPr>
+              <w:t>Nghe audio</w:t>
+            </w:r>
+          </w:p>
+        </w:tc>
+        <w:tc>
+          <w:tcPr>
+            <w:tcW w:w="5493" w:type="dxa"/>
+          </w:tcPr>
+          <w:p>
+            <w:pPr>
+              <w:rPr>
+                <w:lang w:val="en-US"/>
+              </w:rPr>
+            </w:pPr>
+            <w:r>
+              <w:rPr>
+                <w:lang w:val="en-US"/>
+              </w:rPr>
+              <w:t>Trong bài học tiếng Anh có những phần cần nghe audio (nghe đoạn văn, đoạn hội thoại,…), giáo viên sẽ sử dụng tính năng này để phát cho mọi người cùng nghe.</w:t>
+            </w:r>
+          </w:p>
+        </w:tc>
+      </w:tr>
+      <w:tr>
+        <w:tc>
+          <w:tcPr>
+            <w:tcW w:w="679" w:type="dxa"/>
+          </w:tcPr>
+          <w:p>
+            <w:pPr>
+              <w:rPr>
+                <w:lang w:val="en-US"/>
+              </w:rPr>
+            </w:pPr>
+            <w:r>
+              <w:rPr>
+                <w:lang w:val="en-US"/>
+              </w:rPr>
+              <w:t>7</w:t>
+            </w:r>
+          </w:p>
+        </w:tc>
+        <w:tc>
+          <w:tcPr>
+            <w:tcW w:w="2831" w:type="dxa"/>
+          </w:tcPr>
+          <w:p>
+            <w:pPr>
+              <w:rPr>
+                <w:lang w:val="en-US"/>
+              </w:rPr>
+            </w:pPr>
+            <w:r>
+              <w:rPr>
+                <w:lang w:val="en-US"/>
+              </w:rPr>
+              <w:t>Xem video</w:t>
+            </w:r>
+          </w:p>
+        </w:tc>
+        <w:tc>
+          <w:tcPr>
+            <w:tcW w:w="5493" w:type="dxa"/>
+          </w:tcPr>
+          <w:p>
+            <w:pPr>
+              <w:rPr>
+                <w:lang w:val="en-US"/>
+              </w:rPr>
+            </w:pPr>
+            <w:r>
+              <w:rPr>
+                <w:lang w:val="en-US"/>
+              </w:rPr>
+              <w:t>Giáo viên muốn cho tất cả học viên xem đoạn phim tư liệu thì sử dụng tính năng này.</w:t>
+            </w:r>
+          </w:p>
+        </w:tc>
+      </w:tr>
+      <w:tr>
+        <w:tc>
+          <w:tcPr>
+            <w:tcW w:w="679" w:type="dxa"/>
+          </w:tcPr>
+          <w:p>
+            <w:pPr>
+              <w:rPr>
+                <w:lang w:val="en-US"/>
+              </w:rPr>
+            </w:pPr>
+            <w:r>
+              <w:rPr>
+                <w:lang w:val="en-US"/>
+              </w:rPr>
+              <w:t>8</w:t>
+            </w:r>
+          </w:p>
+        </w:tc>
+        <w:tc>
+          <w:tcPr>
+            <w:tcW w:w="2831" w:type="dxa"/>
+          </w:tcPr>
+          <w:p>
+            <w:pPr>
+              <w:rPr>
+                <w:lang w:val="en-US"/>
+              </w:rPr>
+            </w:pPr>
+            <w:r>
+              <w:rPr>
+                <w:lang w:val="en-US"/>
+              </w:rPr>
+              <w:t>Xin phát biểu</w:t>
+            </w:r>
+          </w:p>
+        </w:tc>
+        <w:tc>
+          <w:tcPr>
+            <w:tcW w:w="5493" w:type="dxa"/>
+          </w:tcPr>
+          <w:p>
+            <w:pPr>
+              <w:rPr>
+                <w:lang w:val="en-US"/>
+              </w:rPr>
+            </w:pPr>
+            <w:r>
+              <w:rPr>
+                <w:lang w:val="en-US"/>
+              </w:rPr>
+              <w:t>Trong lúc giáo viên thuyết trình, học viên có thắc mắc thì xin phát biểu. Khi nào được giáo viên đồng ý, học viên mới được phát biểu.</w:t>
+            </w:r>
+          </w:p>
+        </w:tc>
+      </w:tr>
+      <w:tr>
+        <w:tc>
+          <w:tcPr>
+            <w:tcW w:w="679" w:type="dxa"/>
+          </w:tcPr>
+          <w:p>
+            <w:pPr>
+              <w:rPr>
+                <w:lang w:val="en-US"/>
+              </w:rPr>
+            </w:pPr>
+            <w:r>
+              <w:rPr>
+                <w:lang w:val="en-US"/>
+              </w:rPr>
+              <w:t>9</w:t>
+            </w:r>
+          </w:p>
+        </w:tc>
+        <w:tc>
+          <w:tcPr>
+            <w:tcW w:w="2831" w:type="dxa"/>
+          </w:tcPr>
+          <w:p>
+            <w:pPr>
+              <w:rPr>
+                <w:lang w:val="en-US"/>
+              </w:rPr>
+            </w:pPr>
+            <w:r>
+              <w:rPr>
+                <w:lang w:val="en-US"/>
+              </w:rPr>
+              <w:t>Trò chuyện</w:t>
+            </w:r>
+          </w:p>
+        </w:tc>
+        <w:tc>
+          <w:tcPr>
+            <w:tcW w:w="5493" w:type="dxa"/>
+          </w:tcPr>
+          <w:p>
+            <w:pPr>
+              <w:rPr>
+                <w:lang w:val="en-US"/>
+              </w:rPr>
+            </w:pPr>
+            <w:r>
+              <w:rPr>
+                <w:lang w:val="en-US"/>
+              </w:rPr>
+              <w:t>Giáo viên và học viên có thể trao đổi thông tin bằng cách nhắn tin với nhau.</w:t>
+            </w:r>
+          </w:p>
+        </w:tc>
+      </w:tr>
+      <w:tr>
+        <w:tc>
+          <w:tcPr>
+            <w:tcW w:w="679" w:type="dxa"/>
+          </w:tcPr>
+          <w:p>
+            <w:pPr>
+              <w:rPr>
+                <w:lang w:val="en-US"/>
+              </w:rPr>
+            </w:pPr>
+            <w:r>
+              <w:rPr>
+                <w:lang w:val="en-US"/>
+              </w:rPr>
+              <w:t>10</w:t>
+            </w:r>
+          </w:p>
+        </w:tc>
+        <w:tc>
+          <w:tcPr>
+            <w:tcW w:w="2831" w:type="dxa"/>
+          </w:tcPr>
+          <w:p>
+            <w:pPr>
+              <w:rPr>
+                <w:lang w:val="en-US"/>
+              </w:rPr>
+            </w:pPr>
+            <w:r>
+              <w:rPr>
+                <w:lang w:val="en-US"/>
+              </w:rPr>
+              <w:t>Trò chuyện nhóm</w:t>
+            </w:r>
+          </w:p>
+        </w:tc>
+        <w:tc>
+          <w:tcPr>
+            <w:tcW w:w="5493" w:type="dxa"/>
+          </w:tcPr>
+          <w:p>
+            <w:pPr>
+              <w:rPr>
+                <w:lang w:val="en-US"/>
+              </w:rPr>
+            </w:pPr>
+            <w:r>
+              <w:rPr>
+                <w:lang w:val="en-US"/>
+              </w:rPr>
+              <w:t xml:space="preserve">Tin nhắn được hiển thị để mọi người trong lớp </w:t>
+            </w:r>
+            <w:r>
+              <w:rPr>
+                <w:lang w:val="en-US"/>
+              </w:rPr>
+              <w:lastRenderedPageBreak/>
+              <w:t>học cùng thấy.</w:t>
+            </w:r>
+          </w:p>
+        </w:tc>
+      </w:tr>
+      <w:tr>
+        <w:tc>
+          <w:tcPr>
+            <w:tcW w:w="679" w:type="dxa"/>
+          </w:tcPr>
+          <w:p>
+            <w:pPr>
+              <w:rPr>
+                <w:lang w:val="en-US"/>
+              </w:rPr>
+            </w:pPr>
+            <w:r>
+              <w:rPr>
+                <w:lang w:val="en-US"/>
+              </w:rPr>
+              <w:lastRenderedPageBreak/>
+              <w:t>11</w:t>
+            </w:r>
+          </w:p>
+        </w:tc>
+        <w:tc>
+          <w:tcPr>
+            <w:tcW w:w="2831" w:type="dxa"/>
+          </w:tcPr>
+          <w:p>
+            <w:pPr>
+              <w:rPr>
+                <w:lang w:val="en-US"/>
+              </w:rPr>
+            </w:pPr>
+            <w:r>
+              <w:rPr>
+                <w:lang w:val="en-US"/>
+              </w:rPr>
+              <w:t>Trò chuyện riêng</w:t>
+            </w:r>
+          </w:p>
+        </w:tc>
+        <w:tc>
+          <w:tcPr>
+            <w:tcW w:w="5493" w:type="dxa"/>
+          </w:tcPr>
+          <w:p>
+            <w:pPr>
+              <w:rPr>
+                <w:lang w:val="en-US"/>
+              </w:rPr>
+            </w:pPr>
+            <w:r>
+              <w:rPr>
+                <w:lang w:val="en-US"/>
+              </w:rPr>
+              <w:t>Hai người trong lớp có thể nhắn tin riêng với nhau. Những thành viên khác trong lớp sẽ không thấy được.</w:t>
+            </w:r>
+          </w:p>
+        </w:tc>
+      </w:tr>
+      <w:tr>
+        <w:tc>
+          <w:tcPr>
+            <w:tcW w:w="679" w:type="dxa"/>
+          </w:tcPr>
+          <w:p>
+            <w:pPr>
+              <w:rPr>
+                <w:lang w:val="en-US"/>
+              </w:rPr>
+            </w:pPr>
+            <w:r>
+              <w:rPr>
+                <w:lang w:val="en-US"/>
+              </w:rPr>
+              <w:t>12</w:t>
+            </w:r>
+          </w:p>
+        </w:tc>
+        <w:tc>
+          <w:tcPr>
+            <w:tcW w:w="2831" w:type="dxa"/>
+          </w:tcPr>
+          <w:p>
+            <w:pPr>
+              <w:rPr>
+                <w:lang w:val="en-US"/>
+              </w:rPr>
+            </w:pPr>
+            <w:r>
+              <w:rPr>
+                <w:lang w:val="en-US"/>
+              </w:rPr>
+              <w:t>Đánh giá học viên</w:t>
+            </w:r>
+          </w:p>
+        </w:tc>
+        <w:tc>
+          <w:tcPr>
+            <w:tcW w:w="5493" w:type="dxa"/>
+          </w:tcPr>
+          <w:p>
+            <w:pPr>
+              <w:rPr>
+                <w:lang w:val="en-US"/>
+              </w:rPr>
+            </w:pPr>
+            <w:r>
+              <w:rPr>
+                <w:lang w:val="en-US"/>
+              </w:rPr>
+              <w:t>Sau mỗi buổi học, giáo viên có thể đánh giá, ghi chú lại một số điểm học viên cần chú ý về từ mới (vocabulary), phát âm (pronunciation) và ngữ pháp (grammar).</w:t>
+            </w:r>
+            <w:r>
+              <w:rPr>
+                <w:lang w:val="en-US"/>
+              </w:rPr>
+              <w:t xml:space="preserve"> Học viên có thể xem lại những đánh giá này để rút kinh nghiệm, khắc phụ những điểm còn thiếu sót.</w:t>
+            </w:r>
+          </w:p>
+        </w:tc>
+      </w:tr>
+      <w:tr>
+        <w:tc>
+          <w:tcPr>
+            <w:tcW w:w="679" w:type="dxa"/>
+          </w:tcPr>
+          <w:p>
+            <w:pPr>
+              <w:rPr>
+                <w:lang w:val="en-US"/>
+              </w:rPr>
+            </w:pPr>
+            <w:r>
+              <w:rPr>
+                <w:lang w:val="en-US"/>
+              </w:rPr>
+              <w:t>13</w:t>
+            </w:r>
+          </w:p>
+        </w:tc>
+        <w:tc>
+          <w:tcPr>
+            <w:tcW w:w="2831" w:type="dxa"/>
+          </w:tcPr>
+          <w:p>
+            <w:pPr>
+              <w:rPr>
+                <w:lang w:val="en-US"/>
+              </w:rPr>
+            </w:pPr>
+            <w:r>
+              <w:rPr>
+                <w:lang w:val="en-US"/>
+              </w:rPr>
+              <w:t>Xóa học viên khỏi lớp</w:t>
+            </w:r>
+          </w:p>
+        </w:tc>
+        <w:tc>
+          <w:tcPr>
+            <w:tcW w:w="5493" w:type="dxa"/>
+          </w:tcPr>
+          <w:p>
+            <w:pPr>
+              <w:rPr>
+                <w:lang w:val="en-US"/>
+              </w:rPr>
+            </w:pPr>
+            <w:r>
+              <w:rPr>
+                <w:lang w:val="en-US"/>
+              </w:rPr>
+              <w:t>Nếu muốn đuổi học viên nào ra khỏi lớp, giáo viên có thể sử dụng tính năng này.</w:t>
+            </w:r>
+          </w:p>
+        </w:tc>
+      </w:tr>
+      <w:tr>
+        <w:tc>
+          <w:tcPr>
+            <w:tcW w:w="679" w:type="dxa"/>
+          </w:tcPr>
+          <w:p>
+            <w:pPr>
+              <w:rPr>
+                <w:lang w:val="en-US"/>
+              </w:rPr>
+            </w:pPr>
+            <w:r>
+              <w:rPr>
+                <w:lang w:val="en-US"/>
+              </w:rPr>
+              <w:t>14</w:t>
+            </w:r>
+          </w:p>
+        </w:tc>
+        <w:tc>
+          <w:tcPr>
+            <w:tcW w:w="2831" w:type="dxa"/>
+          </w:tcPr>
+          <w:p>
+            <w:pPr>
+              <w:rPr>
+                <w:lang w:val="en-US"/>
+              </w:rPr>
+            </w:pPr>
+            <w:r>
+              <w:rPr>
+                <w:lang w:val="en-US"/>
+              </w:rPr>
+              <w:t>Thoát khỏi lớp học</w:t>
+            </w:r>
+          </w:p>
+        </w:tc>
+        <w:tc>
+          <w:tcPr>
+            <w:tcW w:w="5493" w:type="dxa"/>
+          </w:tcPr>
+          <w:p>
+            <w:pPr>
+              <w:rPr>
+                <w:lang w:val="en-US"/>
+              </w:rPr>
+            </w:pPr>
+            <w:r>
+              <w:rPr>
+                <w:lang w:val="en-US"/>
+              </w:rPr>
+              <w:t>Thoát khỏi lớp đang học.</w:t>
+            </w:r>
+          </w:p>
+        </w:tc>
+      </w:tr>
+    </w:tbl>
+    <w:p>
+      <w:pPr>
+        <w:rPr>
+          <w:lang w:val="en-US"/>
+        </w:rPr>
+      </w:pPr>
+    </w:p>
+    <w:p>
+      <w:pPr>
+        <w:pStyle w:val="Heading4"/>
+        <w:rPr>
+          <w:lang w:val="en-US"/>
+        </w:rPr>
+      </w:pPr>
+      <w:r>
+        <w:rPr>
+          <w:lang w:val="en-US"/>
+        </w:rPr>
         <w:t>Quản lý</w:t>
       </w:r>
       <w:r>
         <w:rPr>
           <w:lang w:val="en-US"/>
         </w:rPr>
-        <w:t xml:space="preserve"> bài viết kinh nghiệm</w:t>
-      </w:r>
-    </w:p>
-    <w:p>
-      <w:pPr>
-        <w:rPr>
-          <w:lang w:val="en-US"/>
-        </w:rPr>
-      </w:pPr>
-      <w:r>
-        <w:object w:dxaOrig="7906" w:dyaOrig="4996">
-          <v:shape id="_x0000_i1031" type="#_x0000_t75" style="width:395.65pt;height:249.5pt" o:ole="">
-            <v:imagedata r:id="rId15" o:title=""/>
+        <w:t xml:space="preserve"> thông tin đánh giá học viên</w:t>
+      </w:r>
+    </w:p>
+    <w:p>
+      <w:pPr>
+        <w:rPr>
+          <w:lang w:val="en-US"/>
+        </w:rPr>
+      </w:pPr>
+      <w:r>
+        <w:object w:dxaOrig="7351" w:dyaOrig="3496">
+          <v:shape id="_x0000_i1031" type="#_x0000_t75" style="width:367.85pt;height:174.65pt" o:ole="">
+            <v:imagedata r:id="rId23" o:title=""/>
           </v:shape>
-          <o:OLEObject Type="Embed" ProgID="Visio.Drawing.15" ShapeID="_x0000_i1031" DrawAspect="Content" ObjectID="_1538487268" r:id="rId16"/>
+          <o:OLEObject Type="Embed" ProgID="Visio.Drawing.15" ShapeID="_x0000_i1031" DrawAspect="Content" ObjectID="_1538570347" r:id="rId24"/>
         </w:object>
       </w:r>
     </w:p>
@@ -6412,8 +8092,302 @@
         <w:rPr>
           <w:lang w:val="en-US"/>
         </w:rPr>
-        <w:lastRenderedPageBreak/>
         <w:t>Mô tả:</w:t>
+      </w:r>
+    </w:p>
+    <w:tbl>
+      <w:tblPr>
+        <w:tblStyle w:val="TableGrid"/>
+        <w:tblW w:w="0" w:type="auto"/>
+        <w:tblLook w:val="04A0" w:firstRow="1" w:lastRow="0" w:firstColumn="1" w:lastColumn="0" w:noHBand="0" w:noVBand="1"/>
+      </w:tblPr>
+      <w:tblGrid>
+        <w:gridCol w:w="679"/>
+        <w:gridCol w:w="2831"/>
+        <w:gridCol w:w="5493"/>
+      </w:tblGrid>
+      <w:tr>
+        <w:tc>
+          <w:tcPr>
+            <w:tcW w:w="679" w:type="dxa"/>
+          </w:tcPr>
+          <w:p>
+            <w:pPr>
+              <w:rPr>
+                <w:lang w:val="en-US"/>
+              </w:rPr>
+            </w:pPr>
+            <w:r>
+              <w:rPr>
+                <w:lang w:val="en-US"/>
+              </w:rPr>
+              <w:t>STT</w:t>
+            </w:r>
+          </w:p>
+        </w:tc>
+        <w:tc>
+          <w:tcPr>
+            <w:tcW w:w="2831" w:type="dxa"/>
+          </w:tcPr>
+          <w:p>
+            <w:pPr>
+              <w:rPr>
+                <w:lang w:val="en-US"/>
+              </w:rPr>
+            </w:pPr>
+            <w:r>
+              <w:rPr>
+                <w:lang w:val="en-US"/>
+              </w:rPr>
+              <w:t>Tên</w:t>
+            </w:r>
+          </w:p>
+        </w:tc>
+        <w:tc>
+          <w:tcPr>
+            <w:tcW w:w="5493" w:type="dxa"/>
+          </w:tcPr>
+          <w:p>
+            <w:pPr>
+              <w:rPr>
+                <w:lang w:val="en-US"/>
+              </w:rPr>
+            </w:pPr>
+            <w:r>
+              <w:rPr>
+                <w:lang w:val="en-US"/>
+              </w:rPr>
+              <w:t>Ý nghĩa</w:t>
+            </w:r>
+          </w:p>
+        </w:tc>
+      </w:tr>
+      <w:tr>
+        <w:tc>
+          <w:tcPr>
+            <w:tcW w:w="679" w:type="dxa"/>
+          </w:tcPr>
+          <w:p>
+            <w:pPr>
+              <w:rPr>
+                <w:lang w:val="en-US"/>
+              </w:rPr>
+            </w:pPr>
+            <w:r>
+              <w:rPr>
+                <w:lang w:val="en-US"/>
+              </w:rPr>
+              <w:t>1</w:t>
+            </w:r>
+          </w:p>
+        </w:tc>
+        <w:tc>
+          <w:tcPr>
+            <w:tcW w:w="2831" w:type="dxa"/>
+          </w:tcPr>
+          <w:p>
+            <w:pPr>
+              <w:rPr>
+                <w:lang w:val="en-US"/>
+              </w:rPr>
+            </w:pPr>
+            <w:r>
+              <w:rPr>
+                <w:lang w:val="en-US"/>
+              </w:rPr>
+              <w:t xml:space="preserve">Hiển thị danh sách đánh </w:t>
+            </w:r>
+            <w:r>
+              <w:rPr>
+                <w:lang w:val="en-US"/>
+              </w:rPr>
+              <w:lastRenderedPageBreak/>
+              <w:t>giá</w:t>
+            </w:r>
+          </w:p>
+        </w:tc>
+        <w:tc>
+          <w:tcPr>
+            <w:tcW w:w="5493" w:type="dxa"/>
+          </w:tcPr>
+          <w:p>
+            <w:pPr>
+              <w:rPr>
+                <w:lang w:val="en-US"/>
+              </w:rPr>
+            </w:pPr>
+            <w:r>
+              <w:rPr>
+                <w:lang w:val="en-US"/>
+              </w:rPr>
+              <w:lastRenderedPageBreak/>
+              <w:t xml:space="preserve">Các đánh giá của giáo viên được liệt kê lại thành </w:t>
+            </w:r>
+            <w:r>
+              <w:rPr>
+                <w:lang w:val="en-US"/>
+              </w:rPr>
+              <w:lastRenderedPageBreak/>
+              <w:t>danh sách để học viên</w:t>
+            </w:r>
+            <w:r>
+              <w:rPr>
+                <w:lang w:val="en-US"/>
+              </w:rPr>
+              <w:t>, giáo viên</w:t>
+            </w:r>
+            <w:r>
+              <w:rPr>
+                <w:lang w:val="en-US"/>
+              </w:rPr>
+              <w:t xml:space="preserve"> có thể xem lại.</w:t>
+            </w:r>
+          </w:p>
+        </w:tc>
+      </w:tr>
+      <w:tr>
+        <w:tc>
+          <w:tcPr>
+            <w:tcW w:w="679" w:type="dxa"/>
+          </w:tcPr>
+          <w:p>
+            <w:pPr>
+              <w:rPr>
+                <w:lang w:val="en-US"/>
+              </w:rPr>
+            </w:pPr>
+            <w:r>
+              <w:rPr>
+                <w:lang w:val="en-US"/>
+              </w:rPr>
+              <w:lastRenderedPageBreak/>
+              <w:t>2</w:t>
+            </w:r>
+          </w:p>
+        </w:tc>
+        <w:tc>
+          <w:tcPr>
+            <w:tcW w:w="2831" w:type="dxa"/>
+          </w:tcPr>
+          <w:p>
+            <w:pPr>
+              <w:rPr>
+                <w:lang w:val="en-US"/>
+              </w:rPr>
+            </w:pPr>
+            <w:r>
+              <w:rPr>
+                <w:lang w:val="en-US"/>
+              </w:rPr>
+              <w:t>Xem chi tiết đánh giá</w:t>
+            </w:r>
+          </w:p>
+        </w:tc>
+        <w:tc>
+          <w:tcPr>
+            <w:tcW w:w="5493" w:type="dxa"/>
+          </w:tcPr>
+          <w:p>
+            <w:pPr>
+              <w:rPr>
+                <w:lang w:val="en-US"/>
+              </w:rPr>
+            </w:pPr>
+            <w:r>
+              <w:rPr>
+                <w:lang w:val="en-US"/>
+              </w:rPr>
+              <w:t xml:space="preserve">Trong danh sách các đánh giá, </w:t>
+            </w:r>
+            <w:r>
+              <w:rPr>
+                <w:lang w:val="en-US"/>
+              </w:rPr>
+              <w:t>người dùng</w:t>
+            </w:r>
+            <w:r>
+              <w:rPr>
+                <w:lang w:val="en-US"/>
+              </w:rPr>
+              <w:t xml:space="preserve"> có chọn xem chi tiết một đánh giá nào đó.</w:t>
+            </w:r>
+          </w:p>
+        </w:tc>
+      </w:tr>
+    </w:tbl>
+    <w:p>
+      <w:pPr>
+        <w:rPr>
+          <w:lang w:val="en-US"/>
+        </w:rPr>
+      </w:pPr>
+    </w:p>
+    <w:p>
+      <w:pPr>
+        <w:pStyle w:val="Heading4"/>
+        <w:rPr>
+          <w:lang w:val="en-US"/>
+        </w:rPr>
+      </w:pPr>
+      <w:r>
+        <w:rPr>
+          <w:lang w:val="en-US"/>
+        </w:rPr>
+        <w:t>Quản lý học liệu</w:t>
+      </w:r>
+    </w:p>
+    <w:p>
+      <w:pPr>
+        <w:pStyle w:val="Heading4"/>
+        <w:rPr>
+          <w:lang w:val="en-US"/>
+        </w:rPr>
+      </w:pPr>
+      <w:r>
+        <w:rPr>
+          <w:lang w:val="en-US"/>
+        </w:rPr>
+        <w:t xml:space="preserve">Kiểm duyệt </w:t>
+      </w:r>
+      <w:r>
+        <w:rPr>
+          <w:lang w:val="en-US"/>
+        </w:rPr>
+        <w:t>thông tin</w:t>
+      </w:r>
+    </w:p>
+    <w:p>
+      <w:pPr>
+        <w:rPr>
+          <w:lang w:val="en-US"/>
+        </w:rPr>
+      </w:pPr>
+      <w:r>
+        <w:object w:dxaOrig="7216" w:dyaOrig="2611">
+          <v:shape id="_x0000_i1027" type="#_x0000_t75" style="width:360.7pt;height:130.45pt" o:ole="">
+            <v:imagedata r:id="rId25" o:title=""/>
+          </v:shape>
+          <o:OLEObject Type="Embed" ProgID="Visio.Drawing.15" ShapeID="_x0000_i1027" DrawAspect="Content" ObjectID="_1538570348" r:id="rId26"/>
+        </w:object>
+      </w:r>
+    </w:p>
+    <w:p>
+      <w:pPr>
+        <w:rPr>
+          <w:lang w:val="en-US"/>
+        </w:rPr>
+      </w:pPr>
+      <w:r>
+        <w:rPr>
+          <w:lang w:val="en-US"/>
+        </w:rPr>
+        <w:t>M</w:t>
+      </w:r>
+      <w:r>
+        <w:rPr>
+          <w:lang w:val="en-US"/>
+        </w:rPr>
+        <w:t>ô tả:</w:t>
       </w:r>
     </w:p>
     <w:tbl>
@@ -6516,7 +8490,7 @@
               <w:rPr>
                 <w:lang w:val="en-US"/>
               </w:rPr>
-              <w:t>Xem danh sách bài viết</w:t>
+              <w:t>Hiển thị thông tin</w:t>
             </w:r>
           </w:p>
         </w:tc>
@@ -6534,7 +8508,7 @@
               <w:rPr>
                 <w:lang w:val="en-US"/>
               </w:rPr>
-              <w:t>Người dùng có thể xem danh sách bài viết hiện có của mình</w:t>
+              <w:t>Cho phép thông tin (tài liệu, bài viết) hiển thị trên hệ thống.</w:t>
             </w:r>
           </w:p>
         </w:tc>
@@ -6572,7 +8546,7 @@
               <w:rPr>
                 <w:lang w:val="en-US"/>
               </w:rPr>
-              <w:t>Thêm bài viết kinh nghiệm</w:t>
+              <w:t>Ngừng hiển thị thông tin</w:t>
             </w:r>
           </w:p>
         </w:tc>
@@ -6590,13 +8564,7 @@
               <w:rPr>
                 <w:lang w:val="en-US"/>
               </w:rPr>
-              <w:t xml:space="preserve">Người dùng </w:t>
-            </w:r>
-            <w:r>
-              <w:rPr>
-                <w:lang w:val="en-US"/>
-              </w:rPr>
-              <w:t>tiến hành soạn bài viết và lưu lại trong danh sách bài viết của mình. Bài viết sẽ chưa được hiển thị lên hệ thống nếu chưa được quản lý chấp nhận và có thể bị xóa bởi quản lý.</w:t>
+              <w:t>Ngừng hiển thị thông tin (tài liệu, bài viết) trên hệ thống.</w:t>
             </w:r>
           </w:p>
         </w:tc>
@@ -6634,13 +8602,7 @@
               <w:rPr>
                 <w:lang w:val="en-US"/>
               </w:rPr>
-              <w:t>Sửa</w:t>
-            </w:r>
-            <w:r>
-              <w:rPr>
-                <w:lang w:val="en-US"/>
-              </w:rPr>
-              <w:t xml:space="preserve"> bài viết kinh nghiệm</w:t>
+              <w:t>Xóa thông tin</w:t>
             </w:r>
           </w:p>
         </w:tc>
@@ -6658,69 +8620,7 @@
               <w:rPr>
                 <w:lang w:val="en-US"/>
               </w:rPr>
-              <w:t>Sửa nội dung bài viết kinh nghiệm.</w:t>
-            </w:r>
-          </w:p>
-        </w:tc>
-      </w:tr>
-      <w:tr>
-        <w:tc>
-          <w:tcPr>
-            <w:tcW w:w="679" w:type="dxa"/>
-          </w:tcPr>
-          <w:p>
-            <w:pPr>
-              <w:rPr>
-                <w:lang w:val="en-US"/>
-              </w:rPr>
-            </w:pPr>
-            <w:r>
-              <w:rPr>
-                <w:lang w:val="en-US"/>
-              </w:rPr>
-              <w:t>4</w:t>
-            </w:r>
-          </w:p>
-        </w:tc>
-        <w:tc>
-          <w:tcPr>
-            <w:tcW w:w="2548" w:type="dxa"/>
-          </w:tcPr>
-          <w:p>
-            <w:pPr>
-              <w:rPr>
-                <w:lang w:val="en-US"/>
-              </w:rPr>
-            </w:pPr>
-            <w:r>
-              <w:rPr>
-                <w:lang w:val="en-US"/>
-              </w:rPr>
-              <w:t>Xóa</w:t>
-            </w:r>
-            <w:r>
-              <w:rPr>
-                <w:lang w:val="en-US"/>
-              </w:rPr>
-              <w:t xml:space="preserve"> bài viết kinh nghiệm</w:t>
-            </w:r>
-          </w:p>
-        </w:tc>
-        <w:tc>
-          <w:tcPr>
-            <w:tcW w:w="5776" w:type="dxa"/>
-          </w:tcPr>
-          <w:p>
-            <w:pPr>
-              <w:rPr>
-                <w:lang w:val="en-US"/>
-              </w:rPr>
-            </w:pPr>
-            <w:r>
-              <w:rPr>
-                <w:lang w:val="en-US"/>
-              </w:rPr>
-              <w:t>Xóa bài viết kinh nghiệm khỏi danh sách.</w:t>
+              <w:t>Xóa thông tin (tài liệu, bài viết) khỏi hệ thống.</w:t>
             </w:r>
           </w:p>
         </w:tc>
@@ -6744,21 +8644,17 @@
         <w:rPr>
           <w:lang w:val="en-US"/>
         </w:rPr>
-        <w:t>Quản lý tài khoản</w:t>
-      </w:r>
-    </w:p>
-    <w:p>
-      <w:pPr>
-        <w:rPr>
-          <w:lang w:val="en-US"/>
-        </w:rPr>
-      </w:pPr>
-      <w:r>
-        <w:object w:dxaOrig="8716" w:dyaOrig="4246">
-          <v:shape id="_x0000_i1032" type="#_x0000_t75" style="width:435.55pt;height:212.45pt" o:ole="">
-            <v:imagedata r:id="rId17" o:title=""/>
+        <w:lastRenderedPageBreak/>
+        <w:t>Quản lý phân quyền</w:t>
+      </w:r>
+    </w:p>
+    <w:p>
+      <w:r>
+        <w:object w:dxaOrig="7786" w:dyaOrig="4561">
+          <v:shape id="_x0000_i1028" type="#_x0000_t75" style="width:389.25pt;height:228.1pt" o:ole="">
+            <v:imagedata r:id="rId27" o:title=""/>
           </v:shape>
-          <o:OLEObject Type="Embed" ProgID="Visio.Drawing.15" ShapeID="_x0000_i1032" DrawAspect="Content" ObjectID="_1538487269" r:id="rId18"/>
+          <o:OLEObject Type="Embed" ProgID="Visio.Drawing.15" ShapeID="_x0000_i1028" DrawAspect="Content" ObjectID="_1538570349" r:id="rId28"/>
         </w:object>
       </w:r>
     </w:p>
@@ -6773,1068 +8669,6 @@
           <w:lang w:val="en-US"/>
         </w:rPr>
         <w:t>Mô tả:</w:t>
-      </w:r>
-    </w:p>
-    <w:p>
-      <w:pPr>
-        <w:rPr>
-          <w:lang w:val="en-US"/>
-        </w:rPr>
-      </w:pPr>
-    </w:p>
-    <w:tbl>
-      <w:tblPr>
-        <w:tblStyle w:val="TableGrid"/>
-        <w:tblW w:w="0" w:type="auto"/>
-        <w:tblLook w:val="04A0" w:firstRow="1" w:lastRow="0" w:firstColumn="1" w:lastColumn="0" w:noHBand="0" w:noVBand="1"/>
-      </w:tblPr>
-      <w:tblGrid>
-        <w:gridCol w:w="679"/>
-        <w:gridCol w:w="2831"/>
-        <w:gridCol w:w="5493"/>
-      </w:tblGrid>
-      <w:tr>
-        <w:tc>
-          <w:tcPr>
-            <w:tcW w:w="679" w:type="dxa"/>
-          </w:tcPr>
-          <w:p>
-            <w:pPr>
-              <w:rPr>
-                <w:lang w:val="en-US"/>
-              </w:rPr>
-            </w:pPr>
-            <w:r>
-              <w:rPr>
-                <w:lang w:val="en-US"/>
-              </w:rPr>
-              <w:lastRenderedPageBreak/>
-              <w:t>STT</w:t>
-            </w:r>
-          </w:p>
-        </w:tc>
-        <w:tc>
-          <w:tcPr>
-            <w:tcW w:w="2831" w:type="dxa"/>
-          </w:tcPr>
-          <w:p>
-            <w:pPr>
-              <w:rPr>
-                <w:lang w:val="en-US"/>
-              </w:rPr>
-            </w:pPr>
-            <w:r>
-              <w:rPr>
-                <w:lang w:val="en-US"/>
-              </w:rPr>
-              <w:t>Tên</w:t>
-            </w:r>
-          </w:p>
-        </w:tc>
-        <w:tc>
-          <w:tcPr>
-            <w:tcW w:w="5493" w:type="dxa"/>
-          </w:tcPr>
-          <w:p>
-            <w:pPr>
-              <w:rPr>
-                <w:lang w:val="en-US"/>
-              </w:rPr>
-            </w:pPr>
-            <w:r>
-              <w:rPr>
-                <w:lang w:val="en-US"/>
-              </w:rPr>
-              <w:t>Ý nghĩa</w:t>
-            </w:r>
-          </w:p>
-        </w:tc>
-      </w:tr>
-      <w:tr>
-        <w:tc>
-          <w:tcPr>
-            <w:tcW w:w="679" w:type="dxa"/>
-          </w:tcPr>
-          <w:p>
-            <w:pPr>
-              <w:rPr>
-                <w:lang w:val="en-US"/>
-              </w:rPr>
-            </w:pPr>
-            <w:r>
-              <w:rPr>
-                <w:lang w:val="en-US"/>
-              </w:rPr>
-              <w:t>1</w:t>
-            </w:r>
-          </w:p>
-        </w:tc>
-        <w:tc>
-          <w:tcPr>
-            <w:tcW w:w="2831" w:type="dxa"/>
-          </w:tcPr>
-          <w:p>
-            <w:pPr>
-              <w:rPr>
-                <w:lang w:val="en-US"/>
-              </w:rPr>
-            </w:pPr>
-            <w:r>
-              <w:rPr>
-                <w:lang w:val="en-US"/>
-              </w:rPr>
-              <w:t>Chỉnh sửa thông tin cá nhân</w:t>
-            </w:r>
-          </w:p>
-        </w:tc>
-        <w:tc>
-          <w:tcPr>
-            <w:tcW w:w="5493" w:type="dxa"/>
-          </w:tcPr>
-          <w:p>
-            <w:pPr>
-              <w:rPr>
-                <w:lang w:val="en-US"/>
-              </w:rPr>
-            </w:pPr>
-            <w:r>
-              <w:rPr>
-                <w:lang w:val="en-US"/>
-              </w:rPr>
-              <w:t>Người dùng chỉnh sửa và lưu lại thông tin cá nhân của mình vào hệ thống khi cần.</w:t>
-            </w:r>
-          </w:p>
-        </w:tc>
-      </w:tr>
-      <w:tr>
-        <w:tc>
-          <w:tcPr>
-            <w:tcW w:w="679" w:type="dxa"/>
-          </w:tcPr>
-          <w:p>
-            <w:pPr>
-              <w:rPr>
-                <w:lang w:val="en-US"/>
-              </w:rPr>
-            </w:pPr>
-            <w:r>
-              <w:rPr>
-                <w:lang w:val="en-US"/>
-              </w:rPr>
-              <w:t>2</w:t>
-            </w:r>
-          </w:p>
-        </w:tc>
-        <w:tc>
-          <w:tcPr>
-            <w:tcW w:w="2831" w:type="dxa"/>
-          </w:tcPr>
-          <w:p>
-            <w:pPr>
-              <w:rPr>
-                <w:lang w:val="en-US"/>
-              </w:rPr>
-            </w:pPr>
-            <w:r>
-              <w:rPr>
-                <w:lang w:val="en-US"/>
-              </w:rPr>
-              <w:t>Hiển thị danh sách học liệu của bạn</w:t>
-            </w:r>
-          </w:p>
-        </w:tc>
-        <w:tc>
-          <w:tcPr>
-            <w:tcW w:w="5493" w:type="dxa"/>
-          </w:tcPr>
-          <w:p>
-            <w:pPr>
-              <w:rPr>
-                <w:lang w:val="en-US"/>
-              </w:rPr>
-            </w:pPr>
-            <w:r>
-              <w:rPr>
-                <w:lang w:val="en-US"/>
-              </w:rPr>
-              <w:t>Danh sách học liệu của bạn là các học liệu mà người dùng đã xem qua. Hiển thị danh sách học liệu của bạn giúp người dùng có thể tìm lại học liệu dễ dàng.</w:t>
-            </w:r>
-          </w:p>
-        </w:tc>
-      </w:tr>
-      <w:tr>
-        <w:tc>
-          <w:tcPr>
-            <w:tcW w:w="679" w:type="dxa"/>
-          </w:tcPr>
-          <w:p>
-            <w:pPr>
-              <w:rPr>
-                <w:lang w:val="en-US"/>
-              </w:rPr>
-            </w:pPr>
-            <w:r>
-              <w:rPr>
-                <w:lang w:val="en-US"/>
-              </w:rPr>
-              <w:t>3</w:t>
-            </w:r>
-          </w:p>
-        </w:tc>
-        <w:tc>
-          <w:tcPr>
-            <w:tcW w:w="2831" w:type="dxa"/>
-          </w:tcPr>
-          <w:p>
-            <w:pPr>
-              <w:rPr>
-                <w:lang w:val="en-US"/>
-              </w:rPr>
-            </w:pPr>
-            <w:r>
-              <w:rPr>
-                <w:lang w:val="en-US"/>
-              </w:rPr>
-              <w:t>Hiển thị danh sách đánh giá của giáo viên</w:t>
-            </w:r>
-          </w:p>
-        </w:tc>
-        <w:tc>
-          <w:tcPr>
-            <w:tcW w:w="5493" w:type="dxa"/>
-          </w:tcPr>
-          <w:p>
-            <w:pPr>
-              <w:rPr>
-                <w:lang w:val="en-US"/>
-              </w:rPr>
-            </w:pPr>
-            <w:r>
-              <w:rPr>
-                <w:lang w:val="en-US"/>
-              </w:rPr>
-              <w:t>Giúp người dùng xem lại những những đánh giáo viên dành cho mình qua các buổi học. Qua đó khắc phục những điểm còn thiếu sót.</w:t>
-            </w:r>
-          </w:p>
-        </w:tc>
-      </w:tr>
-      <w:tr>
-        <w:tc>
-          <w:tcPr>
-            <w:tcW w:w="679" w:type="dxa"/>
-          </w:tcPr>
-          <w:p>
-            <w:pPr>
-              <w:rPr>
-                <w:lang w:val="en-US"/>
-              </w:rPr>
-            </w:pPr>
-            <w:r>
-              <w:rPr>
-                <w:lang w:val="en-US"/>
-              </w:rPr>
-              <w:t>4</w:t>
-            </w:r>
-          </w:p>
-        </w:tc>
-        <w:tc>
-          <w:tcPr>
-            <w:tcW w:w="2831" w:type="dxa"/>
-          </w:tcPr>
-          <w:p>
-            <w:pPr>
-              <w:rPr>
-                <w:lang w:val="en-US"/>
-              </w:rPr>
-            </w:pPr>
-            <w:r>
-              <w:rPr>
-                <w:lang w:val="en-US"/>
-              </w:rPr>
-              <w:t>Quản lý điểm tự luyện phát âm</w:t>
-            </w:r>
-          </w:p>
-        </w:tc>
-        <w:tc>
-          <w:tcPr>
-            <w:tcW w:w="5493" w:type="dxa"/>
-          </w:tcPr>
-          <w:p>
-            <w:pPr>
-              <w:rPr>
-                <w:lang w:val="en-US"/>
-              </w:rPr>
-            </w:pPr>
-            <w:r>
-              <w:rPr>
-                <w:lang w:val="en-US"/>
-              </w:rPr>
-              <w:t xml:space="preserve">Điểm tự luyện phát âm sẽ được </w:t>
-            </w:r>
-            <w:r>
-              <w:rPr>
-                <w:lang w:val="en-US"/>
-              </w:rPr>
-              <w:t>cộng</w:t>
-            </w:r>
-            <w:r>
-              <w:rPr>
-                <w:lang w:val="en-US"/>
-              </w:rPr>
-              <w:t xml:space="preserve"> tự động khi người dùng thực hiện tự luyện phát âm cùng hệ thống.</w:t>
-            </w:r>
-          </w:p>
-        </w:tc>
-      </w:tr>
-    </w:tbl>
-    <w:p>
-      <w:pPr>
-        <w:rPr>
-          <w:lang w:val="en-US"/>
-        </w:rPr>
-      </w:pPr>
-    </w:p>
-    <w:p>
-      <w:pPr>
-        <w:pStyle w:val="Heading4"/>
-        <w:rPr>
-          <w:lang w:val="en-US"/>
-        </w:rPr>
-      </w:pPr>
-      <w:r>
-        <w:rPr>
-          <w:lang w:val="en-US"/>
-        </w:rPr>
-        <w:lastRenderedPageBreak/>
-        <w:t>Luyện phát âm</w:t>
-      </w:r>
-    </w:p>
-    <w:p>
-      <w:pPr>
-        <w:pStyle w:val="Heading4"/>
-        <w:rPr>
-          <w:lang w:val="en-US"/>
-        </w:rPr>
-      </w:pPr>
-      <w:r>
-        <w:rPr>
-          <w:lang w:val="en-US"/>
-        </w:rPr>
-        <w:t>Vào lớp học</w:t>
-      </w:r>
-    </w:p>
-    <w:bookmarkStart w:id="1" w:name="_GoBack"/>
-    <w:p>
-      <w:pPr>
-        <w:rPr>
-          <w:lang w:val="en-US"/>
-        </w:rPr>
-      </w:pPr>
-      <w:r>
-        <w:object w:dxaOrig="14025" w:dyaOrig="7921">
-          <v:shape id="_x0000_i1033" type="#_x0000_t75" style="width:439.15pt;height:248.1pt" o:ole="">
-            <v:imagedata r:id="rId19" o:title=""/>
-          </v:shape>
-          <o:OLEObject Type="Embed" ProgID="Visio.Drawing.15" ShapeID="_x0000_i1033" DrawAspect="Content" ObjectID="_1538487270" r:id="rId20"/>
-        </w:object>
-      </w:r>
-      <w:bookmarkEnd w:id="1"/>
-    </w:p>
-    <w:p>
-      <w:pPr>
-        <w:rPr>
-          <w:lang w:val="en-US"/>
-        </w:rPr>
-      </w:pPr>
-      <w:r>
-        <w:rPr>
-          <w:lang w:val="en-US"/>
-        </w:rPr>
-        <w:t>Mô tả:</w:t>
-      </w:r>
-    </w:p>
-    <w:tbl>
-      <w:tblPr>
-        <w:tblStyle w:val="TableGrid"/>
-        <w:tblW w:w="0" w:type="auto"/>
-        <w:tblLook w:val="04A0" w:firstRow="1" w:lastRow="0" w:firstColumn="1" w:lastColumn="0" w:noHBand="0" w:noVBand="1"/>
-      </w:tblPr>
-      <w:tblGrid>
-        <w:gridCol w:w="679"/>
-        <w:gridCol w:w="2831"/>
-        <w:gridCol w:w="5493"/>
-      </w:tblGrid>
-      <w:tr>
-        <w:tc>
-          <w:tcPr>
-            <w:tcW w:w="679" w:type="dxa"/>
-          </w:tcPr>
-          <w:p>
-            <w:pPr>
-              <w:rPr>
-                <w:lang w:val="en-US"/>
-              </w:rPr>
-            </w:pPr>
-            <w:r>
-              <w:rPr>
-                <w:lang w:val="en-US"/>
-              </w:rPr>
-              <w:t>STT</w:t>
-            </w:r>
-          </w:p>
-        </w:tc>
-        <w:tc>
-          <w:tcPr>
-            <w:tcW w:w="2831" w:type="dxa"/>
-          </w:tcPr>
-          <w:p>
-            <w:pPr>
-              <w:rPr>
-                <w:lang w:val="en-US"/>
-              </w:rPr>
-            </w:pPr>
-            <w:r>
-              <w:rPr>
-                <w:lang w:val="en-US"/>
-              </w:rPr>
-              <w:t>Tên</w:t>
-            </w:r>
-          </w:p>
-        </w:tc>
-        <w:tc>
-          <w:tcPr>
-            <w:tcW w:w="5493" w:type="dxa"/>
-          </w:tcPr>
-          <w:p>
-            <w:pPr>
-              <w:rPr>
-                <w:lang w:val="en-US"/>
-              </w:rPr>
-            </w:pPr>
-            <w:r>
-              <w:rPr>
-                <w:lang w:val="en-US"/>
-              </w:rPr>
-              <w:t>Ý nghĩa</w:t>
-            </w:r>
-          </w:p>
-        </w:tc>
-      </w:tr>
-      <w:tr>
-        <w:tc>
-          <w:tcPr>
-            <w:tcW w:w="679" w:type="dxa"/>
-          </w:tcPr>
-          <w:p>
-            <w:pPr>
-              <w:rPr>
-                <w:lang w:val="en-US"/>
-              </w:rPr>
-            </w:pPr>
-            <w:r>
-              <w:rPr>
-                <w:lang w:val="en-US"/>
-              </w:rPr>
-              <w:t>1</w:t>
-            </w:r>
-          </w:p>
-        </w:tc>
-        <w:tc>
-          <w:tcPr>
-            <w:tcW w:w="2831" w:type="dxa"/>
-          </w:tcPr>
-          <w:p>
-            <w:pPr>
-              <w:rPr>
-                <w:lang w:val="en-US"/>
-              </w:rPr>
-            </w:pPr>
-            <w:r>
-              <w:rPr>
-                <w:lang w:val="en-US"/>
-              </w:rPr>
-              <w:t>Gọi thoại (audio, video)</w:t>
-            </w:r>
-          </w:p>
-        </w:tc>
-        <w:tc>
-          <w:tcPr>
-            <w:tcW w:w="5493" w:type="dxa"/>
-          </w:tcPr>
-          <w:p>
-            <w:pPr>
-              <w:rPr>
-                <w:lang w:val="en-US"/>
-              </w:rPr>
-            </w:pPr>
-          </w:p>
-        </w:tc>
-      </w:tr>
-      <w:tr>
-        <w:tc>
-          <w:tcPr>
-            <w:tcW w:w="679" w:type="dxa"/>
-          </w:tcPr>
-          <w:p>
-            <w:pPr>
-              <w:rPr>
-                <w:lang w:val="en-US"/>
-              </w:rPr>
-            </w:pPr>
-            <w:r>
-              <w:rPr>
-                <w:lang w:val="en-US"/>
-              </w:rPr>
-              <w:t>2</w:t>
-            </w:r>
-          </w:p>
-        </w:tc>
-        <w:tc>
-          <w:tcPr>
-            <w:tcW w:w="2831" w:type="dxa"/>
-          </w:tcPr>
-          <w:p>
-            <w:pPr>
-              <w:rPr>
-                <w:lang w:val="en-US"/>
-              </w:rPr>
-            </w:pPr>
-            <w:r>
-              <w:rPr>
-                <w:lang w:val="en-US"/>
-              </w:rPr>
-              <w:t>Thuyết trình</w:t>
-            </w:r>
-          </w:p>
-        </w:tc>
-        <w:tc>
-          <w:tcPr>
-            <w:tcW w:w="5493" w:type="dxa"/>
-          </w:tcPr>
-          <w:p>
-            <w:pPr>
-              <w:rPr>
-                <w:lang w:val="en-US"/>
-              </w:rPr>
-            </w:pPr>
-          </w:p>
-        </w:tc>
-      </w:tr>
-      <w:tr>
-        <w:tc>
-          <w:tcPr>
-            <w:tcW w:w="679" w:type="dxa"/>
-          </w:tcPr>
-          <w:p>
-            <w:pPr>
-              <w:rPr>
-                <w:lang w:val="en-US"/>
-              </w:rPr>
-            </w:pPr>
-            <w:r>
-              <w:rPr>
-                <w:lang w:val="en-US"/>
-              </w:rPr>
-              <w:t>3</w:t>
-            </w:r>
-          </w:p>
-        </w:tc>
-        <w:tc>
-          <w:tcPr>
-            <w:tcW w:w="2831" w:type="dxa"/>
-          </w:tcPr>
-          <w:p>
-            <w:pPr>
-              <w:rPr>
-                <w:lang w:val="en-US"/>
-              </w:rPr>
-            </w:pPr>
-            <w:r>
-              <w:rPr>
-                <w:lang w:val="en-US"/>
-              </w:rPr>
-              <w:t>Tải lên tệp trình chiếu</w:t>
-            </w:r>
-          </w:p>
-        </w:tc>
-        <w:tc>
-          <w:tcPr>
-            <w:tcW w:w="5493" w:type="dxa"/>
-          </w:tcPr>
-          <w:p>
-            <w:pPr>
-              <w:rPr>
-                <w:lang w:val="en-US"/>
-              </w:rPr>
-            </w:pPr>
-          </w:p>
-        </w:tc>
-      </w:tr>
-      <w:tr>
-        <w:tc>
-          <w:tcPr>
-            <w:tcW w:w="679" w:type="dxa"/>
-          </w:tcPr>
-          <w:p>
-            <w:pPr>
-              <w:rPr>
-                <w:lang w:val="en-US"/>
-              </w:rPr>
-            </w:pPr>
-            <w:r>
-              <w:rPr>
-                <w:lang w:val="en-US"/>
-              </w:rPr>
-              <w:t>4</w:t>
-            </w:r>
-          </w:p>
-        </w:tc>
-        <w:tc>
-          <w:tcPr>
-            <w:tcW w:w="2831" w:type="dxa"/>
-          </w:tcPr>
-          <w:p>
-            <w:pPr>
-              <w:rPr>
-                <w:lang w:val="en-US"/>
-              </w:rPr>
-            </w:pPr>
-            <w:r>
-              <w:rPr>
-                <w:lang w:val="en-US"/>
-              </w:rPr>
-              <w:t>Thay đổi tệp trình chiếu</w:t>
-            </w:r>
-          </w:p>
-        </w:tc>
-        <w:tc>
-          <w:tcPr>
-            <w:tcW w:w="5493" w:type="dxa"/>
-          </w:tcPr>
-          <w:p>
-            <w:pPr>
-              <w:rPr>
-                <w:lang w:val="en-US"/>
-              </w:rPr>
-            </w:pPr>
-          </w:p>
-        </w:tc>
-      </w:tr>
-      <w:tr>
-        <w:tc>
-          <w:tcPr>
-            <w:tcW w:w="679" w:type="dxa"/>
-          </w:tcPr>
-          <w:p>
-            <w:pPr>
-              <w:rPr>
-                <w:lang w:val="en-US"/>
-              </w:rPr>
-            </w:pPr>
-            <w:r>
-              <w:rPr>
-                <w:lang w:val="en-US"/>
-              </w:rPr>
-              <w:t>5</w:t>
-            </w:r>
-          </w:p>
-        </w:tc>
-        <w:tc>
-          <w:tcPr>
-            <w:tcW w:w="2831" w:type="dxa"/>
-          </w:tcPr>
-          <w:p>
-            <w:pPr>
-              <w:rPr>
-                <w:lang w:val="en-US"/>
-              </w:rPr>
-            </w:pPr>
-            <w:r>
-              <w:rPr>
-                <w:lang w:val="en-US"/>
-              </w:rPr>
-              <w:t>Nghe audio</w:t>
-            </w:r>
-          </w:p>
-        </w:tc>
-        <w:tc>
-          <w:tcPr>
-            <w:tcW w:w="5493" w:type="dxa"/>
-          </w:tcPr>
-          <w:p>
-            <w:pPr>
-              <w:rPr>
-                <w:lang w:val="en-US"/>
-              </w:rPr>
-            </w:pPr>
-          </w:p>
-        </w:tc>
-      </w:tr>
-      <w:tr>
-        <w:tc>
-          <w:tcPr>
-            <w:tcW w:w="679" w:type="dxa"/>
-          </w:tcPr>
-          <w:p>
-            <w:pPr>
-              <w:rPr>
-                <w:lang w:val="en-US"/>
-              </w:rPr>
-            </w:pPr>
-            <w:r>
-              <w:rPr>
-                <w:lang w:val="en-US"/>
-              </w:rPr>
-              <w:t>6</w:t>
-            </w:r>
-          </w:p>
-        </w:tc>
-        <w:tc>
-          <w:tcPr>
-            <w:tcW w:w="2831" w:type="dxa"/>
-          </w:tcPr>
-          <w:p>
-            <w:pPr>
-              <w:rPr>
-                <w:lang w:val="en-US"/>
-              </w:rPr>
-            </w:pPr>
-            <w:r>
-              <w:rPr>
-                <w:lang w:val="en-US"/>
-              </w:rPr>
-              <w:t>Xem video</w:t>
-            </w:r>
-          </w:p>
-        </w:tc>
-        <w:tc>
-          <w:tcPr>
-            <w:tcW w:w="5493" w:type="dxa"/>
-          </w:tcPr>
-          <w:p>
-            <w:pPr>
-              <w:rPr>
-                <w:lang w:val="en-US"/>
-              </w:rPr>
-            </w:pPr>
-          </w:p>
-        </w:tc>
-      </w:tr>
-      <w:tr>
-        <w:tc>
-          <w:tcPr>
-            <w:tcW w:w="679" w:type="dxa"/>
-          </w:tcPr>
-          <w:p>
-            <w:pPr>
-              <w:rPr>
-                <w:lang w:val="en-US"/>
-              </w:rPr>
-            </w:pPr>
-            <w:r>
-              <w:rPr>
-                <w:lang w:val="en-US"/>
-              </w:rPr>
-              <w:t>7</w:t>
-            </w:r>
-          </w:p>
-        </w:tc>
-        <w:tc>
-          <w:tcPr>
-            <w:tcW w:w="2831" w:type="dxa"/>
-          </w:tcPr>
-          <w:p>
-            <w:pPr>
-              <w:rPr>
-                <w:lang w:val="en-US"/>
-              </w:rPr>
-            </w:pPr>
-            <w:r>
-              <w:rPr>
-                <w:lang w:val="en-US"/>
-              </w:rPr>
-              <w:t>Xin phát biểu</w:t>
-            </w:r>
-          </w:p>
-        </w:tc>
-        <w:tc>
-          <w:tcPr>
-            <w:tcW w:w="5493" w:type="dxa"/>
-          </w:tcPr>
-          <w:p>
-            <w:pPr>
-              <w:rPr>
-                <w:lang w:val="en-US"/>
-              </w:rPr>
-            </w:pPr>
-          </w:p>
-        </w:tc>
-      </w:tr>
-      <w:tr>
-        <w:tc>
-          <w:tcPr>
-            <w:tcW w:w="679" w:type="dxa"/>
-          </w:tcPr>
-          <w:p>
-            <w:pPr>
-              <w:rPr>
-                <w:lang w:val="en-US"/>
-              </w:rPr>
-            </w:pPr>
-            <w:r>
-              <w:rPr>
-                <w:lang w:val="en-US"/>
-              </w:rPr>
-              <w:t>8</w:t>
-            </w:r>
-          </w:p>
-        </w:tc>
-        <w:tc>
-          <w:tcPr>
-            <w:tcW w:w="2831" w:type="dxa"/>
-          </w:tcPr>
-          <w:p>
-            <w:pPr>
-              <w:rPr>
-                <w:lang w:val="en-US"/>
-              </w:rPr>
-            </w:pPr>
-            <w:r>
-              <w:rPr>
-                <w:lang w:val="en-US"/>
-              </w:rPr>
-              <w:t>Trò chuyện</w:t>
-            </w:r>
-          </w:p>
-        </w:tc>
-        <w:tc>
-          <w:tcPr>
-            <w:tcW w:w="5493" w:type="dxa"/>
-          </w:tcPr>
-          <w:p>
-            <w:pPr>
-              <w:rPr>
-                <w:lang w:val="en-US"/>
-              </w:rPr>
-            </w:pPr>
-          </w:p>
-        </w:tc>
-      </w:tr>
-      <w:tr>
-        <w:tc>
-          <w:tcPr>
-            <w:tcW w:w="679" w:type="dxa"/>
-          </w:tcPr>
-          <w:p>
-            <w:pPr>
-              <w:rPr>
-                <w:lang w:val="en-US"/>
-              </w:rPr>
-            </w:pPr>
-            <w:r>
-              <w:rPr>
-                <w:lang w:val="en-US"/>
-              </w:rPr>
-              <w:t>9</w:t>
-            </w:r>
-          </w:p>
-        </w:tc>
-        <w:tc>
-          <w:tcPr>
-            <w:tcW w:w="2831" w:type="dxa"/>
-          </w:tcPr>
-          <w:p>
-            <w:pPr>
-              <w:rPr>
-                <w:lang w:val="en-US"/>
-              </w:rPr>
-            </w:pPr>
-            <w:r>
-              <w:rPr>
-                <w:lang w:val="en-US"/>
-              </w:rPr>
-              <w:t>Trò chuyện</w:t>
-            </w:r>
-            <w:r>
-              <w:rPr>
-                <w:lang w:val="en-US"/>
-              </w:rPr>
-              <w:t xml:space="preserve"> nhóm</w:t>
-            </w:r>
-          </w:p>
-        </w:tc>
-        <w:tc>
-          <w:tcPr>
-            <w:tcW w:w="5493" w:type="dxa"/>
-          </w:tcPr>
-          <w:p>
-            <w:pPr>
-              <w:rPr>
-                <w:lang w:val="en-US"/>
-              </w:rPr>
-            </w:pPr>
-          </w:p>
-        </w:tc>
-      </w:tr>
-      <w:tr>
-        <w:tc>
-          <w:tcPr>
-            <w:tcW w:w="679" w:type="dxa"/>
-          </w:tcPr>
-          <w:p>
-            <w:pPr>
-              <w:rPr>
-                <w:lang w:val="en-US"/>
-              </w:rPr>
-            </w:pPr>
-            <w:r>
-              <w:rPr>
-                <w:lang w:val="en-US"/>
-              </w:rPr>
-              <w:lastRenderedPageBreak/>
-              <w:t>10</w:t>
-            </w:r>
-          </w:p>
-        </w:tc>
-        <w:tc>
-          <w:tcPr>
-            <w:tcW w:w="2831" w:type="dxa"/>
-          </w:tcPr>
-          <w:p>
-            <w:pPr>
-              <w:rPr>
-                <w:lang w:val="en-US"/>
-              </w:rPr>
-            </w:pPr>
-            <w:r>
-              <w:rPr>
-                <w:lang w:val="en-US"/>
-              </w:rPr>
-              <w:t>Trò chuyện</w:t>
-            </w:r>
-            <w:r>
-              <w:rPr>
-                <w:lang w:val="en-US"/>
-              </w:rPr>
-              <w:t xml:space="preserve"> riêng</w:t>
-            </w:r>
-          </w:p>
-        </w:tc>
-        <w:tc>
-          <w:tcPr>
-            <w:tcW w:w="5493" w:type="dxa"/>
-          </w:tcPr>
-          <w:p>
-            <w:pPr>
-              <w:rPr>
-                <w:lang w:val="en-US"/>
-              </w:rPr>
-            </w:pPr>
-          </w:p>
-        </w:tc>
-      </w:tr>
-    </w:tbl>
-    <w:p>
-      <w:pPr>
-        <w:rPr>
-          <w:lang w:val="en-US"/>
-        </w:rPr>
-      </w:pPr>
-    </w:p>
-    <w:p>
-      <w:pPr>
-        <w:pStyle w:val="Heading4"/>
-        <w:rPr>
-          <w:lang w:val="en-US"/>
-        </w:rPr>
-      </w:pPr>
-      <w:r>
-        <w:rPr>
-          <w:lang w:val="en-US"/>
-        </w:rPr>
-        <w:t>Xem danh sách học viên đã dạy</w:t>
-      </w:r>
-    </w:p>
-    <w:p>
-      <w:pPr>
-        <w:pStyle w:val="Heading4"/>
-        <w:rPr>
-          <w:lang w:val="en-US"/>
-        </w:rPr>
-      </w:pPr>
-      <w:r>
-        <w:rPr>
-          <w:lang w:val="en-US"/>
-        </w:rPr>
-        <w:t>Xem thông tin đánh giá học viên</w:t>
-      </w:r>
-    </w:p>
-    <w:p>
-      <w:pPr>
-        <w:pStyle w:val="Heading4"/>
-        <w:rPr>
-          <w:lang w:val="en-US"/>
-        </w:rPr>
-      </w:pPr>
-      <w:r>
-        <w:rPr>
-          <w:lang w:val="en-US"/>
-        </w:rPr>
-        <w:t>Quản lý học liệu</w:t>
-      </w:r>
-    </w:p>
-    <w:p>
-      <w:pPr>
-        <w:pStyle w:val="Heading4"/>
-        <w:rPr>
-          <w:lang w:val="en-US"/>
-        </w:rPr>
-      </w:pPr>
-      <w:r>
-        <w:rPr>
-          <w:lang w:val="en-US"/>
-        </w:rPr>
-        <w:t xml:space="preserve">Kiểm duyệt </w:t>
-      </w:r>
-      <w:r>
-        <w:rPr>
-          <w:lang w:val="en-US"/>
-        </w:rPr>
-        <w:t>thông tin</w:t>
-      </w:r>
-    </w:p>
-    <w:p>
-      <w:pPr>
-        <w:rPr>
-          <w:lang w:val="en-US"/>
-        </w:rPr>
-      </w:pPr>
-      <w:r>
-        <w:object w:dxaOrig="7216" w:dyaOrig="2611">
-          <v:shape id="_x0000_i1030" type="#_x0000_t75" style="width:360.7pt;height:130.45pt" o:ole="">
-            <v:imagedata r:id="rId21" o:title=""/>
-          </v:shape>
-          <o:OLEObject Type="Embed" ProgID="Visio.Drawing.15" ShapeID="_x0000_i1030" DrawAspect="Content" ObjectID="_1538487271" r:id="rId22"/>
-        </w:object>
-      </w:r>
-    </w:p>
-    <w:p>
-      <w:pPr>
-        <w:rPr>
-          <w:lang w:val="en-US"/>
-        </w:rPr>
-      </w:pPr>
-      <w:r>
-        <w:rPr>
-          <w:lang w:val="en-US"/>
-        </w:rPr>
-        <w:t>M</w:t>
-      </w:r>
-      <w:r>
-        <w:rPr>
-          <w:lang w:val="en-US"/>
-        </w:rPr>
-        <w:t>ô tả:</w:t>
       </w:r>
     </w:p>
     <w:tbl>
@@ -7937,7 +8771,7 @@
               <w:rPr>
                 <w:lang w:val="en-US"/>
               </w:rPr>
-              <w:t>Hiển thị thông tin</w:t>
+              <w:t>Quản lý nhóm người sử dụng</w:t>
             </w:r>
           </w:p>
         </w:tc>
@@ -7955,7 +8789,7 @@
               <w:rPr>
                 <w:lang w:val="en-US"/>
               </w:rPr>
-              <w:t>Cho phép thông tin (tài liệu, bài viết) hiển thị trên hệ thống.</w:t>
+              <w:t>Thêm, sửa, xóa nhóm người sử dụng hệ thống. Một nhóm người tương ứng với một vai trò người dùng.</w:t>
             </w:r>
           </w:p>
         </w:tc>
@@ -7993,7 +8827,7 @@
               <w:rPr>
                 <w:lang w:val="en-US"/>
               </w:rPr>
-              <w:t>Ngừng hiển thị thông tin</w:t>
+              <w:t>Quản lý quyền của nhóm người sử dụng</w:t>
             </w:r>
           </w:p>
         </w:tc>
@@ -8011,75 +8845,7 @@
               <w:rPr>
                 <w:lang w:val="en-US"/>
               </w:rPr>
-              <w:t>Ngừng hiển thị thông tin (tài liệu, bài viết) trên hệ thống.</w:t>
-            </w:r>
-          </w:p>
-        </w:tc>
-      </w:tr>
-      <w:tr>
-        <w:tc>
-          <w:tcPr>
-            <w:tcW w:w="679" w:type="dxa"/>
-          </w:tcPr>
-          <w:p>
-            <w:pPr>
-              <w:rPr>
-                <w:lang w:val="en-US"/>
-              </w:rPr>
-            </w:pPr>
-            <w:r>
-              <w:rPr>
-                <w:lang w:val="en-US"/>
-              </w:rPr>
-              <w:t>3</w:t>
-            </w:r>
-          </w:p>
-        </w:tc>
-        <w:tc>
-          <w:tcPr>
-            <w:tcW w:w="2548" w:type="dxa"/>
-          </w:tcPr>
-          <w:p>
-            <w:pPr>
-              <w:rPr>
-                <w:lang w:val="en-US"/>
-              </w:rPr>
-            </w:pPr>
-            <w:r>
-              <w:rPr>
-                <w:lang w:val="en-US"/>
-              </w:rPr>
-              <w:t>Xóa thông tin</w:t>
-            </w:r>
-          </w:p>
-        </w:tc>
-        <w:tc>
-          <w:tcPr>
-            <w:tcW w:w="5776" w:type="dxa"/>
-          </w:tcPr>
-          <w:p>
-            <w:pPr>
-              <w:rPr>
-                <w:lang w:val="en-US"/>
-              </w:rPr>
-            </w:pPr>
-            <w:r>
-              <w:rPr>
-                <w:lang w:val="en-US"/>
-              </w:rPr>
-              <w:t xml:space="preserve">Xóa thông tin </w:t>
-            </w:r>
-            <w:r>
-              <w:rPr>
-                <w:lang w:val="en-US"/>
-              </w:rPr>
-              <w:t xml:space="preserve">(tài liệu, bài viết) </w:t>
-            </w:r>
-            <w:r>
-              <w:rPr>
-                <w:lang w:val="en-US"/>
-              </w:rPr>
-              <w:t>khỏi hệ thống.</w:t>
+              <w:t>Thêm, xóa quyền sử dụng một số tính năng của hệ thống.</w:t>
             </w:r>
           </w:p>
         </w:tc>
@@ -8104,16 +8870,21 @@
           <w:lang w:val="en-US"/>
         </w:rPr>
         <w:lastRenderedPageBreak/>
-        <w:t>Quản lý phân quyền</w:t>
-      </w:r>
-    </w:p>
-    <w:p>
-      <w:r>
-        <w:object w:dxaOrig="7786" w:dyaOrig="4561">
-          <v:shape id="_x0000_i1027" type="#_x0000_t75" style="width:389.25pt;height:228.1pt" o:ole="">
-            <v:imagedata r:id="rId23" o:title=""/>
+        <w:t>Đăng nhập</w:t>
+      </w:r>
+    </w:p>
+    <w:p>
+      <w:pPr>
+        <w:rPr>
+          <w:lang w:val="en-US"/>
+        </w:rPr>
+      </w:pPr>
+      <w:r>
+        <w:object w:dxaOrig="8536" w:dyaOrig="6060">
+          <v:shape id="_x0000_i1029" type="#_x0000_t75" style="width:365pt;height:258.75pt" o:ole="">
+            <v:imagedata r:id="rId29" o:title=""/>
           </v:shape>
-          <o:OLEObject Type="Embed" ProgID="Visio.Drawing.15" ShapeID="_x0000_i1027" DrawAspect="Content" ObjectID="_1538487272" r:id="rId24"/>
+          <o:OLEObject Type="Embed" ProgID="Visio.Drawing.15" ShapeID="_x0000_i1029" DrawAspect="Content" ObjectID="_1538570350" r:id="rId30"/>
         </w:object>
       </w:r>
     </w:p>
@@ -8230,7 +9001,7 @@
               <w:rPr>
                 <w:lang w:val="en-US"/>
               </w:rPr>
-              <w:t>Quản lý nhóm người sử dụng</w:t>
+              <w:t>Đăng nhập tài khoản đăng ký</w:t>
             </w:r>
           </w:p>
         </w:tc>
@@ -8248,7 +9019,7 @@
               <w:rPr>
                 <w:lang w:val="en-US"/>
               </w:rPr>
-              <w:t>Thêm, sửa, xóa nhóm người sử dụng hệ thống. Một nhóm người tương ứng với một vai trò người dùng.</w:t>
+              <w:t>Người dùng khách thực hiện đăng ký tài khoản thành viên hệ thống thành công trước đó. Tài khoản này được gọi là tài khoản đăng ký và người dùng có thể dùng tải khoản này để đăng nhập hệ thống.</w:t>
             </w:r>
           </w:p>
         </w:tc>
@@ -8286,7 +9057,7 @@
               <w:rPr>
                 <w:lang w:val="en-US"/>
               </w:rPr>
-              <w:t>Quản lý quyền của nhóm người sử dụng</w:t>
+              <w:t>Đăng nhập bằng Google+</w:t>
             </w:r>
           </w:p>
         </w:tc>
@@ -8304,7 +9075,63 @@
               <w:rPr>
                 <w:lang w:val="en-US"/>
               </w:rPr>
-              <w:t>Thêm, xóa quyền sử dụng một số tính năng của hệ thống.</w:t>
+              <w:t>Người dùng có thể dùng tài khoản Google+ đã đăng ký thành viên hệ thống trước đó để đăng nhập hệ thống.</w:t>
+            </w:r>
+          </w:p>
+        </w:tc>
+      </w:tr>
+      <w:tr>
+        <w:tc>
+          <w:tcPr>
+            <w:tcW w:w="679" w:type="dxa"/>
+          </w:tcPr>
+          <w:p>
+            <w:pPr>
+              <w:rPr>
+                <w:lang w:val="en-US"/>
+              </w:rPr>
+            </w:pPr>
+            <w:r>
+              <w:rPr>
+                <w:lang w:val="en-US"/>
+              </w:rPr>
+              <w:t>3</w:t>
+            </w:r>
+          </w:p>
+        </w:tc>
+        <w:tc>
+          <w:tcPr>
+            <w:tcW w:w="2548" w:type="dxa"/>
+          </w:tcPr>
+          <w:p>
+            <w:pPr>
+              <w:rPr>
+                <w:lang w:val="en-US"/>
+              </w:rPr>
+            </w:pPr>
+            <w:r>
+              <w:rPr>
+                <w:lang w:val="en-US"/>
+              </w:rPr>
+              <w:t>Đăng nhập bằng Facebook</w:t>
+            </w:r>
+          </w:p>
+        </w:tc>
+        <w:tc>
+          <w:tcPr>
+            <w:tcW w:w="5776" w:type="dxa"/>
+          </w:tcPr>
+          <w:p>
+            <w:pPr>
+              <w:rPr>
+                <w:lang w:val="en-US"/>
+              </w:rPr>
+            </w:pPr>
+            <w:r>
+              <w:rPr>
+                <w:lang w:val="en-US"/>
+              </w:rPr>
+              <w:t>Người dùng có thể dùng tài khoản Facebook đã đăng ký thành viên hệ thống trước đó để đăng nhập hệ thống.</w:t>
             </w:r>
           </w:p>
         </w:tc>
@@ -8319,304 +9146,6 @@
     </w:p>
     <w:p>
       <w:pPr>
-        <w:pStyle w:val="Heading4"/>
-        <w:rPr>
-          <w:lang w:val="en-US"/>
-        </w:rPr>
-      </w:pPr>
-      <w:r>
-        <w:rPr>
-          <w:lang w:val="en-US"/>
-        </w:rPr>
-        <w:lastRenderedPageBreak/>
-        <w:t>Đăng nhập</w:t>
-      </w:r>
-    </w:p>
-    <w:p>
-      <w:pPr>
-        <w:rPr>
-          <w:lang w:val="en-US"/>
-        </w:rPr>
-      </w:pPr>
-      <w:r>
-        <w:object w:dxaOrig="8536" w:dyaOrig="6060">
-          <v:shape id="_x0000_i1028" type="#_x0000_t75" style="width:365pt;height:258.75pt" o:ole="">
-            <v:imagedata r:id="rId25" o:title=""/>
-          </v:shape>
-          <o:OLEObject Type="Embed" ProgID="Visio.Drawing.15" ShapeID="_x0000_i1028" DrawAspect="Content" ObjectID="_1538487273" r:id="rId26"/>
-        </w:object>
-      </w:r>
-    </w:p>
-    <w:p>
-      <w:pPr>
-        <w:rPr>
-          <w:lang w:val="en-US"/>
-        </w:rPr>
-      </w:pPr>
-      <w:r>
-        <w:rPr>
-          <w:lang w:val="en-US"/>
-        </w:rPr>
-        <w:t>Mô tả:</w:t>
-      </w:r>
-    </w:p>
-    <w:tbl>
-      <w:tblPr>
-        <w:tblStyle w:val="TableGrid"/>
-        <w:tblW w:w="0" w:type="auto"/>
-        <w:tblLook w:val="04A0" w:firstRow="1" w:lastRow="0" w:firstColumn="1" w:lastColumn="0" w:noHBand="0" w:noVBand="1"/>
-      </w:tblPr>
-      <w:tblGrid>
-        <w:gridCol w:w="679"/>
-        <w:gridCol w:w="2548"/>
-        <w:gridCol w:w="5776"/>
-      </w:tblGrid>
-      <w:tr>
-        <w:tc>
-          <w:tcPr>
-            <w:tcW w:w="679" w:type="dxa"/>
-          </w:tcPr>
-          <w:p>
-            <w:pPr>
-              <w:rPr>
-                <w:lang w:val="en-US"/>
-              </w:rPr>
-            </w:pPr>
-            <w:r>
-              <w:rPr>
-                <w:lang w:val="en-US"/>
-              </w:rPr>
-              <w:t>STT</w:t>
-            </w:r>
-          </w:p>
-        </w:tc>
-        <w:tc>
-          <w:tcPr>
-            <w:tcW w:w="2548" w:type="dxa"/>
-          </w:tcPr>
-          <w:p>
-            <w:pPr>
-              <w:rPr>
-                <w:lang w:val="en-US"/>
-              </w:rPr>
-            </w:pPr>
-            <w:r>
-              <w:rPr>
-                <w:lang w:val="en-US"/>
-              </w:rPr>
-              <w:t>Tên</w:t>
-            </w:r>
-          </w:p>
-        </w:tc>
-        <w:tc>
-          <w:tcPr>
-            <w:tcW w:w="5776" w:type="dxa"/>
-          </w:tcPr>
-          <w:p>
-            <w:pPr>
-              <w:rPr>
-                <w:lang w:val="en-US"/>
-              </w:rPr>
-            </w:pPr>
-            <w:r>
-              <w:rPr>
-                <w:lang w:val="en-US"/>
-              </w:rPr>
-              <w:t>Ý nghĩa</w:t>
-            </w:r>
-          </w:p>
-        </w:tc>
-      </w:tr>
-      <w:tr>
-        <w:tc>
-          <w:tcPr>
-            <w:tcW w:w="679" w:type="dxa"/>
-          </w:tcPr>
-          <w:p>
-            <w:pPr>
-              <w:rPr>
-                <w:lang w:val="en-US"/>
-              </w:rPr>
-            </w:pPr>
-            <w:r>
-              <w:rPr>
-                <w:lang w:val="en-US"/>
-              </w:rPr>
-              <w:t>1</w:t>
-            </w:r>
-          </w:p>
-        </w:tc>
-        <w:tc>
-          <w:tcPr>
-            <w:tcW w:w="2548" w:type="dxa"/>
-          </w:tcPr>
-          <w:p>
-            <w:pPr>
-              <w:rPr>
-                <w:lang w:val="en-US"/>
-              </w:rPr>
-            </w:pPr>
-            <w:r>
-              <w:rPr>
-                <w:lang w:val="en-US"/>
-              </w:rPr>
-              <w:t>Đăng nhập tài khoản đăng ký</w:t>
-            </w:r>
-          </w:p>
-        </w:tc>
-        <w:tc>
-          <w:tcPr>
-            <w:tcW w:w="5776" w:type="dxa"/>
-          </w:tcPr>
-          <w:p>
-            <w:pPr>
-              <w:rPr>
-                <w:lang w:val="en-US"/>
-              </w:rPr>
-            </w:pPr>
-            <w:r>
-              <w:rPr>
-                <w:lang w:val="en-US"/>
-              </w:rPr>
-              <w:t>Người dùng khách thực hiện đăng ký tài khoản thành viên hệ thống thành công trước đó. Tài khoản này được gọi là tài khoản đăng ký và người dùng có thể dùng tải khoản này để đăng nhập hệ thống.</w:t>
-            </w:r>
-          </w:p>
-        </w:tc>
-      </w:tr>
-      <w:tr>
-        <w:tc>
-          <w:tcPr>
-            <w:tcW w:w="679" w:type="dxa"/>
-          </w:tcPr>
-          <w:p>
-            <w:pPr>
-              <w:rPr>
-                <w:lang w:val="en-US"/>
-              </w:rPr>
-            </w:pPr>
-            <w:r>
-              <w:rPr>
-                <w:lang w:val="en-US"/>
-              </w:rPr>
-              <w:t>2</w:t>
-            </w:r>
-          </w:p>
-        </w:tc>
-        <w:tc>
-          <w:tcPr>
-            <w:tcW w:w="2548" w:type="dxa"/>
-          </w:tcPr>
-          <w:p>
-            <w:pPr>
-              <w:rPr>
-                <w:lang w:val="en-US"/>
-              </w:rPr>
-            </w:pPr>
-            <w:r>
-              <w:rPr>
-                <w:lang w:val="en-US"/>
-              </w:rPr>
-              <w:t>Đăng nhập bằng Google+</w:t>
-            </w:r>
-          </w:p>
-        </w:tc>
-        <w:tc>
-          <w:tcPr>
-            <w:tcW w:w="5776" w:type="dxa"/>
-          </w:tcPr>
-          <w:p>
-            <w:pPr>
-              <w:rPr>
-                <w:lang w:val="en-US"/>
-              </w:rPr>
-            </w:pPr>
-            <w:r>
-              <w:rPr>
-                <w:lang w:val="en-US"/>
-              </w:rPr>
-              <w:t>Người dùng có thể dùng tài khoản Google+ đã đăng ký thành viên hệ thống trước đó để đăng nhập hệ thống.</w:t>
-            </w:r>
-          </w:p>
-        </w:tc>
-      </w:tr>
-      <w:tr>
-        <w:tc>
-          <w:tcPr>
-            <w:tcW w:w="679" w:type="dxa"/>
-          </w:tcPr>
-          <w:p>
-            <w:pPr>
-              <w:rPr>
-                <w:lang w:val="en-US"/>
-              </w:rPr>
-            </w:pPr>
-            <w:r>
-              <w:rPr>
-                <w:lang w:val="en-US"/>
-              </w:rPr>
-              <w:t>3</w:t>
-            </w:r>
-          </w:p>
-        </w:tc>
-        <w:tc>
-          <w:tcPr>
-            <w:tcW w:w="2548" w:type="dxa"/>
-          </w:tcPr>
-          <w:p>
-            <w:pPr>
-              <w:rPr>
-                <w:lang w:val="en-US"/>
-              </w:rPr>
-            </w:pPr>
-            <w:r>
-              <w:rPr>
-                <w:lang w:val="en-US"/>
-              </w:rPr>
-              <w:t>Đăng nhập bằng Facebook</w:t>
-            </w:r>
-          </w:p>
-        </w:tc>
-        <w:tc>
-          <w:tcPr>
-            <w:tcW w:w="5776" w:type="dxa"/>
-          </w:tcPr>
-          <w:p>
-            <w:pPr>
-              <w:rPr>
-                <w:lang w:val="en-US"/>
-              </w:rPr>
-            </w:pPr>
-            <w:r>
-              <w:rPr>
-                <w:lang w:val="en-US"/>
-              </w:rPr>
-              <w:t xml:space="preserve">Người dùng có thể dùng tài khoản </w:t>
-            </w:r>
-            <w:r>
-              <w:rPr>
-                <w:lang w:val="en-US"/>
-              </w:rPr>
-              <w:t>Facebook</w:t>
-            </w:r>
-            <w:r>
-              <w:rPr>
-                <w:lang w:val="en-US"/>
-              </w:rPr>
-              <w:t xml:space="preserve"> đã đăng ký thành viên hệ thống trước đó để đăng nhập hệ thống.</w:t>
-            </w:r>
-          </w:p>
-        </w:tc>
-      </w:tr>
-    </w:tbl>
-    <w:p>
-      <w:pPr>
-        <w:rPr>
-          <w:lang w:val="en-US"/>
-        </w:rPr>
-      </w:pPr>
-    </w:p>
-    <w:p>
-      <w:pPr>
         <w:pStyle w:val="Heading2"/>
         <w:rPr>
           <w:lang w:val="en-US"/>
@@ -8750,7 +9279,7 @@
           <w:lang w:val="en-US"/>
         </w:rPr>
         <w:sectPr>
-          <w:footerReference w:type="default" r:id="rId27"/>
+          <w:footerReference w:type="default" r:id="rId31"/>
           <w:pgSz w:w="11906" w:h="16838"/>
           <w:pgMar w:top="1701" w:right="1134" w:bottom="1985" w:left="1985" w:header="708" w:footer="708" w:gutter="0"/>
           <w:cols w:space="708"/>
@@ -16530,7 +17059,7 @@
 </file>
 
 <file path=customXml/itemProps1.xml><?xml version="1.0" encoding="utf-8"?>
-<ds:datastoreItem xmlns:ds="http://schemas.openxmlformats.org/officeDocument/2006/customXml" ds:itemID="{97C2A3CB-A969-4555-9533-F1DB5BA179F2}">
+<ds:datastoreItem xmlns:ds="http://schemas.openxmlformats.org/officeDocument/2006/customXml" ds:itemID="{A97D4483-3C79-44AA-A433-9A7985411197}">
   <ds:schemaRefs>
     <ds:schemaRef ds:uri="http://schemas.openxmlformats.org/officeDocument/2006/bibliography"/>
   </ds:schemaRefs>

</xml_diff>